<commit_message>
Add a diagram to a report
</commit_message>
<xml_diff>
--- a/Lab_1/PB_Lab_1_8.docx
+++ b/Lab_1/PB_Lab_1_8.docx
@@ -122,15 +122,7 @@
           <w:sz w:val="24"/>
           <w:szCs w:val="24"/>
         </w:rPr>
-        <w:t>Лабораторна робота №</w:t>
-      </w:r>
-      <w:r>
-        <w:rPr>
-          <w:rFonts w:ascii="Times New Roman" w:eastAsia="Times New Roman" w:hAnsi="Times New Roman" w:cs="Times New Roman"/>
-          <w:sz w:val="24"/>
-          <w:szCs w:val="24"/>
-        </w:rPr>
-        <w:t>1</w:t>
+        <w:t>Лабораторна робота №1</w:t>
       </w:r>
       <w:r>
         <w:rPr>
@@ -140,8 +132,6 @@
         </w:rPr>
         <w:t>, варіант № 8</w:t>
       </w:r>
-      <w:bookmarkStart w:id="0" w:name="_GoBack"/>
-      <w:bookmarkEnd w:id="0"/>
     </w:p>
     <w:p>
       <w:pPr>
@@ -358,13 +348,23 @@
         </w:rPr>
         <w:tab/>
       </w:r>
-      <w:r>
-        <w:rPr>
-          <w:rFonts w:ascii="Times New Roman" w:eastAsia="Times New Roman" w:hAnsi="Times New Roman" w:cs="Times New Roman"/>
-          <w:sz w:val="24"/>
-          <w:szCs w:val="24"/>
-        </w:rPr>
-        <w:t>Дроненко В</w:t>
+      <w:proofErr w:type="spellStart"/>
+      <w:r>
+        <w:rPr>
+          <w:rFonts w:ascii="Times New Roman" w:eastAsia="Times New Roman" w:hAnsi="Times New Roman" w:cs="Times New Roman"/>
+          <w:sz w:val="24"/>
+          <w:szCs w:val="24"/>
+        </w:rPr>
+        <w:t>Дроненко</w:t>
+      </w:r>
+      <w:proofErr w:type="spellEnd"/>
+      <w:r>
+        <w:rPr>
+          <w:rFonts w:ascii="Times New Roman" w:eastAsia="Times New Roman" w:hAnsi="Times New Roman" w:cs="Times New Roman"/>
+          <w:sz w:val="24"/>
+          <w:szCs w:val="24"/>
+        </w:rPr>
+        <w:t xml:space="preserve"> В</w:t>
       </w:r>
       <w:r>
         <w:rPr>
@@ -433,7 +433,24 @@
           <w:szCs w:val="24"/>
         </w:rPr>
         <w:tab/>
-        <w:t>Решетнік О.О.</w:t>
+      </w:r>
+      <w:proofErr w:type="spellStart"/>
+      <w:r>
+        <w:rPr>
+          <w:rFonts w:ascii="Times New Roman" w:eastAsia="Times New Roman" w:hAnsi="Times New Roman" w:cs="Times New Roman"/>
+          <w:sz w:val="24"/>
+          <w:szCs w:val="24"/>
+        </w:rPr>
+        <w:t>Решетнік</w:t>
+      </w:r>
+      <w:proofErr w:type="spellEnd"/>
+      <w:r>
+        <w:rPr>
+          <w:rFonts w:ascii="Times New Roman" w:eastAsia="Times New Roman" w:hAnsi="Times New Roman" w:cs="Times New Roman"/>
+          <w:sz w:val="24"/>
+          <w:szCs w:val="24"/>
+        </w:rPr>
+        <w:t xml:space="preserve"> О.О.</w:t>
       </w:r>
     </w:p>
     <w:p>
@@ -511,15 +528,7 @@
           <w:sz w:val="24"/>
           <w:szCs w:val="24"/>
         </w:rPr>
-        <w:t xml:space="preserve"> </w:t>
-      </w:r>
-      <w:r>
-        <w:rPr>
-          <w:rFonts w:ascii="Times New Roman" w:hAnsi="Times New Roman" w:cs="Times New Roman"/>
-          <w:sz w:val="24"/>
-          <w:szCs w:val="24"/>
-        </w:rPr>
-        <w:t>Змінні та типи даних, умовні оператори</w:t>
+        <w:t xml:space="preserve"> Змінні та типи даних, умовні оператори</w:t>
       </w:r>
       <w:r>
         <w:rPr>
@@ -624,7 +633,25 @@
           <w:sz w:val="24"/>
           <w:szCs w:val="24"/>
         </w:rPr>
-        <w:t>Дано додатні a, b, c, x. З'ясувати чи пройде цегла з ребрами a, b, c у квадратний отвір зі стороною x. Просовувати цегла в отвір можна тільки так, щоб кожне з його ребер було рівнобіжно або перпендикулярно кожної зі сторін отвору. Відповідь одержати в текстовій формі: можна або не можна.</w:t>
+        <w:t xml:space="preserve">Дано додатні a, b, c, x. З'ясувати чи пройде цегла з ребрами a, b, c у квадратний отвір зі стороною x. Просовувати цегла в отвір можна тільки так, щоб кожне з його </w:t>
+      </w:r>
+      <w:proofErr w:type="spellStart"/>
+      <w:r>
+        <w:rPr>
+          <w:rFonts w:ascii="Times New Roman" w:hAnsi="Times New Roman" w:cs="Times New Roman"/>
+          <w:sz w:val="24"/>
+          <w:szCs w:val="24"/>
+        </w:rPr>
+        <w:t>ребер</w:t>
+      </w:r>
+      <w:proofErr w:type="spellEnd"/>
+      <w:r>
+        <w:rPr>
+          <w:rFonts w:ascii="Times New Roman" w:hAnsi="Times New Roman" w:cs="Times New Roman"/>
+          <w:sz w:val="24"/>
+          <w:szCs w:val="24"/>
+        </w:rPr>
+        <w:t xml:space="preserve"> було рівнобіжно або перпендикулярно кожної зі сторін отвору. Відповідь одержати в текстовій формі: можна або не можна.</w:t>
       </w:r>
     </w:p>
     <w:p>
@@ -662,71 +689,189 @@
           <w:sz w:val="24"/>
           <w:szCs w:val="24"/>
         </w:rPr>
-        <w:t>#define _CRT_SECURE_NO_WARNINGS</w:t>
-      </w:r>
-    </w:p>
-    <w:p>
-      <w:pPr>
-        <w:ind w:right="142"/>
-        <w:rPr>
-          <w:rFonts w:ascii="Times New Roman" w:eastAsia="Times New Roman" w:hAnsi="Times New Roman" w:cs="Times New Roman"/>
-          <w:sz w:val="24"/>
-          <w:szCs w:val="24"/>
-        </w:rPr>
-      </w:pPr>
-      <w:r>
-        <w:rPr>
-          <w:rFonts w:ascii="Times New Roman" w:eastAsia="Times New Roman" w:hAnsi="Times New Roman" w:cs="Times New Roman"/>
-          <w:sz w:val="24"/>
-          <w:szCs w:val="24"/>
-        </w:rPr>
-        <w:t>#include &lt;stdio.h&gt;</w:t>
-      </w:r>
-    </w:p>
-    <w:p>
-      <w:pPr>
-        <w:ind w:right="142"/>
-        <w:rPr>
-          <w:rFonts w:ascii="Times New Roman" w:eastAsia="Times New Roman" w:hAnsi="Times New Roman" w:cs="Times New Roman"/>
-          <w:sz w:val="24"/>
-          <w:szCs w:val="24"/>
-        </w:rPr>
-      </w:pPr>
-      <w:r>
-        <w:rPr>
-          <w:rFonts w:ascii="Times New Roman" w:eastAsia="Times New Roman" w:hAnsi="Times New Roman" w:cs="Times New Roman"/>
-          <w:sz w:val="24"/>
-          <w:szCs w:val="24"/>
-        </w:rPr>
-        <w:t>#include &lt;stdlib.h&gt;</w:t>
-      </w:r>
-    </w:p>
-    <w:p>
-      <w:pPr>
-        <w:ind w:right="142"/>
-        <w:rPr>
-          <w:rFonts w:ascii="Times New Roman" w:eastAsia="Times New Roman" w:hAnsi="Times New Roman" w:cs="Times New Roman"/>
-          <w:sz w:val="24"/>
-          <w:szCs w:val="24"/>
-        </w:rPr>
-      </w:pPr>
-    </w:p>
-    <w:p>
-      <w:pPr>
-        <w:ind w:right="142"/>
-        <w:rPr>
-          <w:rFonts w:ascii="Times New Roman" w:eastAsia="Times New Roman" w:hAnsi="Times New Roman" w:cs="Times New Roman"/>
-          <w:sz w:val="24"/>
-          <w:szCs w:val="24"/>
-        </w:rPr>
-      </w:pPr>
-      <w:r>
-        <w:rPr>
-          <w:rFonts w:ascii="Times New Roman" w:eastAsia="Times New Roman" w:hAnsi="Times New Roman" w:cs="Times New Roman"/>
-          <w:sz w:val="24"/>
-          <w:szCs w:val="24"/>
-        </w:rPr>
-        <w:t>int main()</w:t>
+        <w:t>#</w:t>
+      </w:r>
+      <w:proofErr w:type="spellStart"/>
+      <w:r>
+        <w:rPr>
+          <w:rFonts w:ascii="Times New Roman" w:eastAsia="Times New Roman" w:hAnsi="Times New Roman" w:cs="Times New Roman"/>
+          <w:sz w:val="24"/>
+          <w:szCs w:val="24"/>
+        </w:rPr>
+        <w:t>define</w:t>
+      </w:r>
+      <w:proofErr w:type="spellEnd"/>
+      <w:r>
+        <w:rPr>
+          <w:rFonts w:ascii="Times New Roman" w:eastAsia="Times New Roman" w:hAnsi="Times New Roman" w:cs="Times New Roman"/>
+          <w:sz w:val="24"/>
+          <w:szCs w:val="24"/>
+        </w:rPr>
+        <w:t xml:space="preserve"> _CRT_SECURE_NO_WARNINGS</w:t>
+      </w:r>
+    </w:p>
+    <w:p>
+      <w:pPr>
+        <w:ind w:right="142"/>
+        <w:rPr>
+          <w:rFonts w:ascii="Times New Roman" w:eastAsia="Times New Roman" w:hAnsi="Times New Roman" w:cs="Times New Roman"/>
+          <w:sz w:val="24"/>
+          <w:szCs w:val="24"/>
+        </w:rPr>
+      </w:pPr>
+      <w:r>
+        <w:rPr>
+          <w:rFonts w:ascii="Times New Roman" w:eastAsia="Times New Roman" w:hAnsi="Times New Roman" w:cs="Times New Roman"/>
+          <w:sz w:val="24"/>
+          <w:szCs w:val="24"/>
+        </w:rPr>
+        <w:t>#</w:t>
+      </w:r>
+      <w:proofErr w:type="spellStart"/>
+      <w:r>
+        <w:rPr>
+          <w:rFonts w:ascii="Times New Roman" w:eastAsia="Times New Roman" w:hAnsi="Times New Roman" w:cs="Times New Roman"/>
+          <w:sz w:val="24"/>
+          <w:szCs w:val="24"/>
+        </w:rPr>
+        <w:t>include</w:t>
+      </w:r>
+      <w:proofErr w:type="spellEnd"/>
+      <w:r>
+        <w:rPr>
+          <w:rFonts w:ascii="Times New Roman" w:eastAsia="Times New Roman" w:hAnsi="Times New Roman" w:cs="Times New Roman"/>
+          <w:sz w:val="24"/>
+          <w:szCs w:val="24"/>
+        </w:rPr>
+        <w:t xml:space="preserve"> &lt;</w:t>
+      </w:r>
+      <w:proofErr w:type="spellStart"/>
+      <w:r>
+        <w:rPr>
+          <w:rFonts w:ascii="Times New Roman" w:eastAsia="Times New Roman" w:hAnsi="Times New Roman" w:cs="Times New Roman"/>
+          <w:sz w:val="24"/>
+          <w:szCs w:val="24"/>
+        </w:rPr>
+        <w:t>stdio.h</w:t>
+      </w:r>
+      <w:proofErr w:type="spellEnd"/>
+      <w:r>
+        <w:rPr>
+          <w:rFonts w:ascii="Times New Roman" w:eastAsia="Times New Roman" w:hAnsi="Times New Roman" w:cs="Times New Roman"/>
+          <w:sz w:val="24"/>
+          <w:szCs w:val="24"/>
+        </w:rPr>
+        <w:t>&gt;</w:t>
+      </w:r>
+    </w:p>
+    <w:p>
+      <w:pPr>
+        <w:ind w:right="142"/>
+        <w:rPr>
+          <w:rFonts w:ascii="Times New Roman" w:eastAsia="Times New Roman" w:hAnsi="Times New Roman" w:cs="Times New Roman"/>
+          <w:sz w:val="24"/>
+          <w:szCs w:val="24"/>
+        </w:rPr>
+      </w:pPr>
+      <w:r>
+        <w:rPr>
+          <w:rFonts w:ascii="Times New Roman" w:eastAsia="Times New Roman" w:hAnsi="Times New Roman" w:cs="Times New Roman"/>
+          <w:sz w:val="24"/>
+          <w:szCs w:val="24"/>
+        </w:rPr>
+        <w:t>#</w:t>
+      </w:r>
+      <w:proofErr w:type="spellStart"/>
+      <w:r>
+        <w:rPr>
+          <w:rFonts w:ascii="Times New Roman" w:eastAsia="Times New Roman" w:hAnsi="Times New Roman" w:cs="Times New Roman"/>
+          <w:sz w:val="24"/>
+          <w:szCs w:val="24"/>
+        </w:rPr>
+        <w:t>include</w:t>
+      </w:r>
+      <w:proofErr w:type="spellEnd"/>
+      <w:r>
+        <w:rPr>
+          <w:rFonts w:ascii="Times New Roman" w:eastAsia="Times New Roman" w:hAnsi="Times New Roman" w:cs="Times New Roman"/>
+          <w:sz w:val="24"/>
+          <w:szCs w:val="24"/>
+        </w:rPr>
+        <w:t xml:space="preserve"> &lt;</w:t>
+      </w:r>
+      <w:proofErr w:type="spellStart"/>
+      <w:r>
+        <w:rPr>
+          <w:rFonts w:ascii="Times New Roman" w:eastAsia="Times New Roman" w:hAnsi="Times New Roman" w:cs="Times New Roman"/>
+          <w:sz w:val="24"/>
+          <w:szCs w:val="24"/>
+        </w:rPr>
+        <w:t>stdlib.h</w:t>
+      </w:r>
+      <w:proofErr w:type="spellEnd"/>
+      <w:r>
+        <w:rPr>
+          <w:rFonts w:ascii="Times New Roman" w:eastAsia="Times New Roman" w:hAnsi="Times New Roman" w:cs="Times New Roman"/>
+          <w:sz w:val="24"/>
+          <w:szCs w:val="24"/>
+        </w:rPr>
+        <w:t>&gt;</w:t>
+      </w:r>
+    </w:p>
+    <w:p>
+      <w:pPr>
+        <w:ind w:right="142"/>
+        <w:rPr>
+          <w:rFonts w:ascii="Times New Roman" w:eastAsia="Times New Roman" w:hAnsi="Times New Roman" w:cs="Times New Roman"/>
+          <w:sz w:val="24"/>
+          <w:szCs w:val="24"/>
+        </w:rPr>
+      </w:pPr>
+    </w:p>
+    <w:p>
+      <w:pPr>
+        <w:ind w:right="142"/>
+        <w:rPr>
+          <w:rFonts w:ascii="Times New Roman" w:eastAsia="Times New Roman" w:hAnsi="Times New Roman" w:cs="Times New Roman"/>
+          <w:sz w:val="24"/>
+          <w:szCs w:val="24"/>
+        </w:rPr>
+      </w:pPr>
+      <w:proofErr w:type="spellStart"/>
+      <w:r>
+        <w:rPr>
+          <w:rFonts w:ascii="Times New Roman" w:eastAsia="Times New Roman" w:hAnsi="Times New Roman" w:cs="Times New Roman"/>
+          <w:sz w:val="24"/>
+          <w:szCs w:val="24"/>
+        </w:rPr>
+        <w:t>int</w:t>
+      </w:r>
+      <w:proofErr w:type="spellEnd"/>
+      <w:r>
+        <w:rPr>
+          <w:rFonts w:ascii="Times New Roman" w:eastAsia="Times New Roman" w:hAnsi="Times New Roman" w:cs="Times New Roman"/>
+          <w:sz w:val="24"/>
+          <w:szCs w:val="24"/>
+        </w:rPr>
+        <w:t xml:space="preserve"> </w:t>
+      </w:r>
+      <w:proofErr w:type="spellStart"/>
+      <w:r>
+        <w:rPr>
+          <w:rFonts w:ascii="Times New Roman" w:eastAsia="Times New Roman" w:hAnsi="Times New Roman" w:cs="Times New Roman"/>
+          <w:sz w:val="24"/>
+          <w:szCs w:val="24"/>
+        </w:rPr>
+        <w:t>main</w:t>
+      </w:r>
+      <w:proofErr w:type="spellEnd"/>
+      <w:r>
+        <w:rPr>
+          <w:rFonts w:ascii="Times New Roman" w:eastAsia="Times New Roman" w:hAnsi="Times New Roman" w:cs="Times New Roman"/>
+          <w:sz w:val="24"/>
+          <w:szCs w:val="24"/>
+        </w:rPr>
+        <w:t>()</w:t>
       </w:r>
     </w:p>
     <w:p>
@@ -762,107 +907,287 @@
           <w:sz w:val="24"/>
           <w:szCs w:val="24"/>
         </w:rPr>
-        <w:t xml:space="preserve">    float a, b, c, x;</w:t>
-      </w:r>
-    </w:p>
-    <w:p>
-      <w:pPr>
-        <w:ind w:right="142"/>
-        <w:rPr>
-          <w:rFonts w:ascii="Times New Roman" w:eastAsia="Times New Roman" w:hAnsi="Times New Roman" w:cs="Times New Roman"/>
-          <w:sz w:val="24"/>
-          <w:szCs w:val="24"/>
-        </w:rPr>
-      </w:pPr>
-      <w:r>
-        <w:rPr>
-          <w:rFonts w:ascii="Times New Roman" w:eastAsia="Times New Roman" w:hAnsi="Times New Roman" w:cs="Times New Roman"/>
-          <w:sz w:val="24"/>
-          <w:szCs w:val="24"/>
-        </w:rPr>
-        <w:t xml:space="preserve">    int result;</w:t>
-      </w:r>
-    </w:p>
-    <w:p>
-      <w:pPr>
-        <w:ind w:right="142"/>
-        <w:rPr>
-          <w:rFonts w:ascii="Times New Roman" w:eastAsia="Times New Roman" w:hAnsi="Times New Roman" w:cs="Times New Roman"/>
-          <w:sz w:val="24"/>
-          <w:szCs w:val="24"/>
-        </w:rPr>
-      </w:pPr>
-      <w:r>
-        <w:rPr>
-          <w:rFonts w:ascii="Times New Roman" w:eastAsia="Times New Roman" w:hAnsi="Times New Roman" w:cs="Times New Roman"/>
-          <w:sz w:val="24"/>
-          <w:szCs w:val="24"/>
-        </w:rPr>
-        <w:t xml:space="preserve">    char choice;</w:t>
-      </w:r>
-    </w:p>
-    <w:p>
-      <w:pPr>
-        <w:ind w:right="142"/>
-        <w:rPr>
-          <w:rFonts w:ascii="Times New Roman" w:eastAsia="Times New Roman" w:hAnsi="Times New Roman" w:cs="Times New Roman"/>
-          <w:sz w:val="24"/>
-          <w:szCs w:val="24"/>
-        </w:rPr>
-      </w:pPr>
-    </w:p>
-    <w:p>
-      <w:pPr>
-        <w:ind w:right="142"/>
-        <w:rPr>
-          <w:rFonts w:ascii="Times New Roman" w:eastAsia="Times New Roman" w:hAnsi="Times New Roman" w:cs="Times New Roman"/>
-          <w:sz w:val="24"/>
-          <w:szCs w:val="24"/>
-        </w:rPr>
-      </w:pPr>
-      <w:r>
-        <w:rPr>
-          <w:rFonts w:ascii="Times New Roman" w:eastAsia="Times New Roman" w:hAnsi="Times New Roman" w:cs="Times New Roman"/>
-          <w:sz w:val="24"/>
-          <w:szCs w:val="24"/>
-        </w:rPr>
-        <w:t xml:space="preserve">    do {</w:t>
-      </w:r>
-    </w:p>
-    <w:p>
-      <w:pPr>
-        <w:ind w:right="142"/>
-        <w:rPr>
-          <w:rFonts w:ascii="Times New Roman" w:eastAsia="Times New Roman" w:hAnsi="Times New Roman" w:cs="Times New Roman"/>
-          <w:sz w:val="24"/>
-          <w:szCs w:val="24"/>
-        </w:rPr>
-      </w:pPr>
-      <w:r>
-        <w:rPr>
-          <w:rFonts w:ascii="Times New Roman" w:eastAsia="Times New Roman" w:hAnsi="Times New Roman" w:cs="Times New Roman"/>
-          <w:sz w:val="24"/>
-          <w:szCs w:val="24"/>
-        </w:rPr>
-        <w:t xml:space="preserve">        // Only for Windows</w:t>
-      </w:r>
-    </w:p>
-    <w:p>
-      <w:pPr>
-        <w:ind w:right="142"/>
-        <w:rPr>
-          <w:rFonts w:ascii="Times New Roman" w:eastAsia="Times New Roman" w:hAnsi="Times New Roman" w:cs="Times New Roman"/>
-          <w:sz w:val="24"/>
-          <w:szCs w:val="24"/>
-        </w:rPr>
-      </w:pPr>
-      <w:r>
-        <w:rPr>
-          <w:rFonts w:ascii="Times New Roman" w:eastAsia="Times New Roman" w:hAnsi="Times New Roman" w:cs="Times New Roman"/>
-          <w:sz w:val="24"/>
-          <w:szCs w:val="24"/>
-        </w:rPr>
-        <w:t xml:space="preserve">        system("cls");</w:t>
+        <w:t xml:space="preserve">    </w:t>
+      </w:r>
+      <w:proofErr w:type="spellStart"/>
+      <w:r>
+        <w:rPr>
+          <w:rFonts w:ascii="Times New Roman" w:eastAsia="Times New Roman" w:hAnsi="Times New Roman" w:cs="Times New Roman"/>
+          <w:sz w:val="24"/>
+          <w:szCs w:val="24"/>
+        </w:rPr>
+        <w:t>float</w:t>
+      </w:r>
+      <w:proofErr w:type="spellEnd"/>
+      <w:r>
+        <w:rPr>
+          <w:rFonts w:ascii="Times New Roman" w:eastAsia="Times New Roman" w:hAnsi="Times New Roman" w:cs="Times New Roman"/>
+          <w:sz w:val="24"/>
+          <w:szCs w:val="24"/>
+        </w:rPr>
+        <w:t xml:space="preserve"> a, b, c, x;</w:t>
+      </w:r>
+    </w:p>
+    <w:p>
+      <w:pPr>
+        <w:ind w:right="142"/>
+        <w:rPr>
+          <w:rFonts w:ascii="Times New Roman" w:eastAsia="Times New Roman" w:hAnsi="Times New Roman" w:cs="Times New Roman"/>
+          <w:sz w:val="24"/>
+          <w:szCs w:val="24"/>
+        </w:rPr>
+      </w:pPr>
+      <w:r>
+        <w:rPr>
+          <w:rFonts w:ascii="Times New Roman" w:eastAsia="Times New Roman" w:hAnsi="Times New Roman" w:cs="Times New Roman"/>
+          <w:sz w:val="24"/>
+          <w:szCs w:val="24"/>
+        </w:rPr>
+        <w:t xml:space="preserve">    </w:t>
+      </w:r>
+      <w:proofErr w:type="spellStart"/>
+      <w:r>
+        <w:rPr>
+          <w:rFonts w:ascii="Times New Roman" w:eastAsia="Times New Roman" w:hAnsi="Times New Roman" w:cs="Times New Roman"/>
+          <w:sz w:val="24"/>
+          <w:szCs w:val="24"/>
+        </w:rPr>
+        <w:t>int</w:t>
+      </w:r>
+      <w:proofErr w:type="spellEnd"/>
+      <w:r>
+        <w:rPr>
+          <w:rFonts w:ascii="Times New Roman" w:eastAsia="Times New Roman" w:hAnsi="Times New Roman" w:cs="Times New Roman"/>
+          <w:sz w:val="24"/>
+          <w:szCs w:val="24"/>
+        </w:rPr>
+        <w:t xml:space="preserve"> </w:t>
+      </w:r>
+      <w:proofErr w:type="spellStart"/>
+      <w:r>
+        <w:rPr>
+          <w:rFonts w:ascii="Times New Roman" w:eastAsia="Times New Roman" w:hAnsi="Times New Roman" w:cs="Times New Roman"/>
+          <w:sz w:val="24"/>
+          <w:szCs w:val="24"/>
+        </w:rPr>
+        <w:t>result</w:t>
+      </w:r>
+      <w:proofErr w:type="spellEnd"/>
+      <w:r>
+        <w:rPr>
+          <w:rFonts w:ascii="Times New Roman" w:eastAsia="Times New Roman" w:hAnsi="Times New Roman" w:cs="Times New Roman"/>
+          <w:sz w:val="24"/>
+          <w:szCs w:val="24"/>
+        </w:rPr>
+        <w:t>;</w:t>
+      </w:r>
+    </w:p>
+    <w:p>
+      <w:pPr>
+        <w:ind w:right="142"/>
+        <w:rPr>
+          <w:rFonts w:ascii="Times New Roman" w:eastAsia="Times New Roman" w:hAnsi="Times New Roman" w:cs="Times New Roman"/>
+          <w:sz w:val="24"/>
+          <w:szCs w:val="24"/>
+        </w:rPr>
+      </w:pPr>
+      <w:r>
+        <w:rPr>
+          <w:rFonts w:ascii="Times New Roman" w:eastAsia="Times New Roman" w:hAnsi="Times New Roman" w:cs="Times New Roman"/>
+          <w:sz w:val="24"/>
+          <w:szCs w:val="24"/>
+        </w:rPr>
+        <w:t xml:space="preserve">    </w:t>
+      </w:r>
+      <w:proofErr w:type="spellStart"/>
+      <w:r>
+        <w:rPr>
+          <w:rFonts w:ascii="Times New Roman" w:eastAsia="Times New Roman" w:hAnsi="Times New Roman" w:cs="Times New Roman"/>
+          <w:sz w:val="24"/>
+          <w:szCs w:val="24"/>
+        </w:rPr>
+        <w:t>char</w:t>
+      </w:r>
+      <w:proofErr w:type="spellEnd"/>
+      <w:r>
+        <w:rPr>
+          <w:rFonts w:ascii="Times New Roman" w:eastAsia="Times New Roman" w:hAnsi="Times New Roman" w:cs="Times New Roman"/>
+          <w:sz w:val="24"/>
+          <w:szCs w:val="24"/>
+        </w:rPr>
+        <w:t xml:space="preserve"> </w:t>
+      </w:r>
+      <w:proofErr w:type="spellStart"/>
+      <w:r>
+        <w:rPr>
+          <w:rFonts w:ascii="Times New Roman" w:eastAsia="Times New Roman" w:hAnsi="Times New Roman" w:cs="Times New Roman"/>
+          <w:sz w:val="24"/>
+          <w:szCs w:val="24"/>
+        </w:rPr>
+        <w:t>choice</w:t>
+      </w:r>
+      <w:proofErr w:type="spellEnd"/>
+      <w:r>
+        <w:rPr>
+          <w:rFonts w:ascii="Times New Roman" w:eastAsia="Times New Roman" w:hAnsi="Times New Roman" w:cs="Times New Roman"/>
+          <w:sz w:val="24"/>
+          <w:szCs w:val="24"/>
+        </w:rPr>
+        <w:t>;</w:t>
+      </w:r>
+    </w:p>
+    <w:p>
+      <w:pPr>
+        <w:ind w:right="142"/>
+        <w:rPr>
+          <w:rFonts w:ascii="Times New Roman" w:eastAsia="Times New Roman" w:hAnsi="Times New Roman" w:cs="Times New Roman"/>
+          <w:sz w:val="24"/>
+          <w:szCs w:val="24"/>
+        </w:rPr>
+      </w:pPr>
+    </w:p>
+    <w:p>
+      <w:pPr>
+        <w:ind w:right="142"/>
+        <w:rPr>
+          <w:rFonts w:ascii="Times New Roman" w:eastAsia="Times New Roman" w:hAnsi="Times New Roman" w:cs="Times New Roman"/>
+          <w:sz w:val="24"/>
+          <w:szCs w:val="24"/>
+        </w:rPr>
+      </w:pPr>
+      <w:r>
+        <w:rPr>
+          <w:rFonts w:ascii="Times New Roman" w:eastAsia="Times New Roman" w:hAnsi="Times New Roman" w:cs="Times New Roman"/>
+          <w:sz w:val="24"/>
+          <w:szCs w:val="24"/>
+        </w:rPr>
+        <w:t xml:space="preserve">    </w:t>
+      </w:r>
+      <w:proofErr w:type="spellStart"/>
+      <w:r>
+        <w:rPr>
+          <w:rFonts w:ascii="Times New Roman" w:eastAsia="Times New Roman" w:hAnsi="Times New Roman" w:cs="Times New Roman"/>
+          <w:sz w:val="24"/>
+          <w:szCs w:val="24"/>
+        </w:rPr>
+        <w:t>do</w:t>
+      </w:r>
+      <w:proofErr w:type="spellEnd"/>
+      <w:r>
+        <w:rPr>
+          <w:rFonts w:ascii="Times New Roman" w:eastAsia="Times New Roman" w:hAnsi="Times New Roman" w:cs="Times New Roman"/>
+          <w:sz w:val="24"/>
+          <w:szCs w:val="24"/>
+        </w:rPr>
+        <w:t xml:space="preserve"> {</w:t>
+      </w:r>
+    </w:p>
+    <w:p>
+      <w:pPr>
+        <w:ind w:right="142"/>
+        <w:rPr>
+          <w:rFonts w:ascii="Times New Roman" w:eastAsia="Times New Roman" w:hAnsi="Times New Roman" w:cs="Times New Roman"/>
+          <w:sz w:val="24"/>
+          <w:szCs w:val="24"/>
+        </w:rPr>
+      </w:pPr>
+      <w:r>
+        <w:rPr>
+          <w:rFonts w:ascii="Times New Roman" w:eastAsia="Times New Roman" w:hAnsi="Times New Roman" w:cs="Times New Roman"/>
+          <w:sz w:val="24"/>
+          <w:szCs w:val="24"/>
+        </w:rPr>
+        <w:t xml:space="preserve">        // </w:t>
+      </w:r>
+      <w:proofErr w:type="spellStart"/>
+      <w:r>
+        <w:rPr>
+          <w:rFonts w:ascii="Times New Roman" w:eastAsia="Times New Roman" w:hAnsi="Times New Roman" w:cs="Times New Roman"/>
+          <w:sz w:val="24"/>
+          <w:szCs w:val="24"/>
+        </w:rPr>
+        <w:t>Only</w:t>
+      </w:r>
+      <w:proofErr w:type="spellEnd"/>
+      <w:r>
+        <w:rPr>
+          <w:rFonts w:ascii="Times New Roman" w:eastAsia="Times New Roman" w:hAnsi="Times New Roman" w:cs="Times New Roman"/>
+          <w:sz w:val="24"/>
+          <w:szCs w:val="24"/>
+        </w:rPr>
+        <w:t xml:space="preserve"> </w:t>
+      </w:r>
+      <w:proofErr w:type="spellStart"/>
+      <w:r>
+        <w:rPr>
+          <w:rFonts w:ascii="Times New Roman" w:eastAsia="Times New Roman" w:hAnsi="Times New Roman" w:cs="Times New Roman"/>
+          <w:sz w:val="24"/>
+          <w:szCs w:val="24"/>
+        </w:rPr>
+        <w:t>for</w:t>
+      </w:r>
+      <w:proofErr w:type="spellEnd"/>
+      <w:r>
+        <w:rPr>
+          <w:rFonts w:ascii="Times New Roman" w:eastAsia="Times New Roman" w:hAnsi="Times New Roman" w:cs="Times New Roman"/>
+          <w:sz w:val="24"/>
+          <w:szCs w:val="24"/>
+        </w:rPr>
+        <w:t xml:space="preserve"> Windows</w:t>
+      </w:r>
+    </w:p>
+    <w:p>
+      <w:pPr>
+        <w:ind w:right="142"/>
+        <w:rPr>
+          <w:rFonts w:ascii="Times New Roman" w:eastAsia="Times New Roman" w:hAnsi="Times New Roman" w:cs="Times New Roman"/>
+          <w:sz w:val="24"/>
+          <w:szCs w:val="24"/>
+        </w:rPr>
+      </w:pPr>
+      <w:r>
+        <w:rPr>
+          <w:rFonts w:ascii="Times New Roman" w:eastAsia="Times New Roman" w:hAnsi="Times New Roman" w:cs="Times New Roman"/>
+          <w:sz w:val="24"/>
+          <w:szCs w:val="24"/>
+        </w:rPr>
+        <w:t xml:space="preserve">        </w:t>
+      </w:r>
+      <w:proofErr w:type="spellStart"/>
+      <w:r>
+        <w:rPr>
+          <w:rFonts w:ascii="Times New Roman" w:eastAsia="Times New Roman" w:hAnsi="Times New Roman" w:cs="Times New Roman"/>
+          <w:sz w:val="24"/>
+          <w:szCs w:val="24"/>
+        </w:rPr>
+        <w:t>system</w:t>
+      </w:r>
+      <w:proofErr w:type="spellEnd"/>
+      <w:r>
+        <w:rPr>
+          <w:rFonts w:ascii="Times New Roman" w:eastAsia="Times New Roman" w:hAnsi="Times New Roman" w:cs="Times New Roman"/>
+          <w:sz w:val="24"/>
+          <w:szCs w:val="24"/>
+        </w:rPr>
+        <w:t>("</w:t>
+      </w:r>
+      <w:proofErr w:type="spellStart"/>
+      <w:r>
+        <w:rPr>
+          <w:rFonts w:ascii="Times New Roman" w:eastAsia="Times New Roman" w:hAnsi="Times New Roman" w:cs="Times New Roman"/>
+          <w:sz w:val="24"/>
+          <w:szCs w:val="24"/>
+        </w:rPr>
+        <w:t>cls</w:t>
+      </w:r>
+      <w:proofErr w:type="spellEnd"/>
+      <w:r>
+        <w:rPr>
+          <w:rFonts w:ascii="Times New Roman" w:eastAsia="Times New Roman" w:hAnsi="Times New Roman" w:cs="Times New Roman"/>
+          <w:sz w:val="24"/>
+          <w:szCs w:val="24"/>
+        </w:rPr>
+        <w:t>");</w:t>
       </w:r>
     </w:p>
     <w:p>
@@ -891,89 +1216,521 @@
           <w:szCs w:val="24"/>
         </w:rPr>
         <w:lastRenderedPageBreak/>
-        <w:t xml:space="preserve">        printf("=== Check if the brick fits into the square hole ===\n");</w:t>
-      </w:r>
-    </w:p>
-    <w:p>
-      <w:pPr>
-        <w:ind w:right="142"/>
-        <w:rPr>
-          <w:rFonts w:ascii="Times New Roman" w:eastAsia="Times New Roman" w:hAnsi="Times New Roman" w:cs="Times New Roman"/>
-          <w:sz w:val="24"/>
-          <w:szCs w:val="24"/>
-        </w:rPr>
-      </w:pPr>
-      <w:r>
-        <w:rPr>
-          <w:rFonts w:ascii="Times New Roman" w:eastAsia="Times New Roman" w:hAnsi="Times New Roman" w:cs="Times New Roman"/>
-          <w:sz w:val="24"/>
-          <w:szCs w:val="24"/>
-        </w:rPr>
         <w:t xml:space="preserve">        </w:t>
       </w:r>
-    </w:p>
-    <w:p>
-      <w:pPr>
-        <w:ind w:right="142"/>
-        <w:rPr>
-          <w:rFonts w:ascii="Times New Roman" w:eastAsia="Times New Roman" w:hAnsi="Times New Roman" w:cs="Times New Roman"/>
-          <w:sz w:val="24"/>
-          <w:szCs w:val="24"/>
-        </w:rPr>
-      </w:pPr>
-      <w:r>
-        <w:rPr>
-          <w:rFonts w:ascii="Times New Roman" w:eastAsia="Times New Roman" w:hAnsi="Times New Roman" w:cs="Times New Roman"/>
-          <w:sz w:val="24"/>
-          <w:szCs w:val="24"/>
-        </w:rPr>
-        <w:t xml:space="preserve">        printf("Enter the sides of the brick (three positive numbers): ");</w:t>
-      </w:r>
-    </w:p>
-    <w:p>
-      <w:pPr>
-        <w:ind w:right="142"/>
-        <w:rPr>
-          <w:rFonts w:ascii="Times New Roman" w:eastAsia="Times New Roman" w:hAnsi="Times New Roman" w:cs="Times New Roman"/>
-          <w:sz w:val="24"/>
-          <w:szCs w:val="24"/>
-        </w:rPr>
-      </w:pPr>
-      <w:r>
-        <w:rPr>
-          <w:rFonts w:ascii="Times New Roman" w:eastAsia="Times New Roman" w:hAnsi="Times New Roman" w:cs="Times New Roman"/>
-          <w:sz w:val="24"/>
-          <w:szCs w:val="24"/>
-        </w:rPr>
-        <w:t xml:space="preserve">        result = scanf("%f %f %f", &amp;a, &amp;b, &amp;c);</w:t>
-      </w:r>
-    </w:p>
-    <w:p>
-      <w:pPr>
-        <w:ind w:right="142"/>
-        <w:rPr>
-          <w:rFonts w:ascii="Times New Roman" w:eastAsia="Times New Roman" w:hAnsi="Times New Roman" w:cs="Times New Roman"/>
-          <w:sz w:val="24"/>
-          <w:szCs w:val="24"/>
-        </w:rPr>
-      </w:pPr>
-    </w:p>
-    <w:p>
-      <w:pPr>
-        <w:ind w:right="142"/>
-        <w:rPr>
-          <w:rFonts w:ascii="Times New Roman" w:eastAsia="Times New Roman" w:hAnsi="Times New Roman" w:cs="Times New Roman"/>
-          <w:sz w:val="24"/>
-          <w:szCs w:val="24"/>
-        </w:rPr>
-      </w:pPr>
-      <w:r>
-        <w:rPr>
-          <w:rFonts w:ascii="Times New Roman" w:eastAsia="Times New Roman" w:hAnsi="Times New Roman" w:cs="Times New Roman"/>
-          <w:sz w:val="24"/>
-          <w:szCs w:val="24"/>
-        </w:rPr>
-        <w:t xml:space="preserve">        if (result != 3 || a &lt;= 0 || b &lt;= 0 || c &lt;= 0)</w:t>
+      <w:proofErr w:type="spellStart"/>
+      <w:r>
+        <w:rPr>
+          <w:rFonts w:ascii="Times New Roman" w:eastAsia="Times New Roman" w:hAnsi="Times New Roman" w:cs="Times New Roman"/>
+          <w:sz w:val="24"/>
+          <w:szCs w:val="24"/>
+        </w:rPr>
+        <w:t>printf</w:t>
+      </w:r>
+      <w:proofErr w:type="spellEnd"/>
+      <w:r>
+        <w:rPr>
+          <w:rFonts w:ascii="Times New Roman" w:eastAsia="Times New Roman" w:hAnsi="Times New Roman" w:cs="Times New Roman"/>
+          <w:sz w:val="24"/>
+          <w:szCs w:val="24"/>
+        </w:rPr>
+        <w:t xml:space="preserve">("=== </w:t>
+      </w:r>
+      <w:proofErr w:type="spellStart"/>
+      <w:r>
+        <w:rPr>
+          <w:rFonts w:ascii="Times New Roman" w:eastAsia="Times New Roman" w:hAnsi="Times New Roman" w:cs="Times New Roman"/>
+          <w:sz w:val="24"/>
+          <w:szCs w:val="24"/>
+        </w:rPr>
+        <w:t>Check</w:t>
+      </w:r>
+      <w:proofErr w:type="spellEnd"/>
+      <w:r>
+        <w:rPr>
+          <w:rFonts w:ascii="Times New Roman" w:eastAsia="Times New Roman" w:hAnsi="Times New Roman" w:cs="Times New Roman"/>
+          <w:sz w:val="24"/>
+          <w:szCs w:val="24"/>
+        </w:rPr>
+        <w:t xml:space="preserve"> </w:t>
+      </w:r>
+      <w:proofErr w:type="spellStart"/>
+      <w:r>
+        <w:rPr>
+          <w:rFonts w:ascii="Times New Roman" w:eastAsia="Times New Roman" w:hAnsi="Times New Roman" w:cs="Times New Roman"/>
+          <w:sz w:val="24"/>
+          <w:szCs w:val="24"/>
+        </w:rPr>
+        <w:t>if</w:t>
+      </w:r>
+      <w:proofErr w:type="spellEnd"/>
+      <w:r>
+        <w:rPr>
+          <w:rFonts w:ascii="Times New Roman" w:eastAsia="Times New Roman" w:hAnsi="Times New Roman" w:cs="Times New Roman"/>
+          <w:sz w:val="24"/>
+          <w:szCs w:val="24"/>
+        </w:rPr>
+        <w:t xml:space="preserve"> </w:t>
+      </w:r>
+      <w:proofErr w:type="spellStart"/>
+      <w:r>
+        <w:rPr>
+          <w:rFonts w:ascii="Times New Roman" w:eastAsia="Times New Roman" w:hAnsi="Times New Roman" w:cs="Times New Roman"/>
+          <w:sz w:val="24"/>
+          <w:szCs w:val="24"/>
+        </w:rPr>
+        <w:t>the</w:t>
+      </w:r>
+      <w:proofErr w:type="spellEnd"/>
+      <w:r>
+        <w:rPr>
+          <w:rFonts w:ascii="Times New Roman" w:eastAsia="Times New Roman" w:hAnsi="Times New Roman" w:cs="Times New Roman"/>
+          <w:sz w:val="24"/>
+          <w:szCs w:val="24"/>
+        </w:rPr>
+        <w:t xml:space="preserve"> </w:t>
+      </w:r>
+      <w:proofErr w:type="spellStart"/>
+      <w:r>
+        <w:rPr>
+          <w:rFonts w:ascii="Times New Roman" w:eastAsia="Times New Roman" w:hAnsi="Times New Roman" w:cs="Times New Roman"/>
+          <w:sz w:val="24"/>
+          <w:szCs w:val="24"/>
+        </w:rPr>
+        <w:t>brick</w:t>
+      </w:r>
+      <w:proofErr w:type="spellEnd"/>
+      <w:r>
+        <w:rPr>
+          <w:rFonts w:ascii="Times New Roman" w:eastAsia="Times New Roman" w:hAnsi="Times New Roman" w:cs="Times New Roman"/>
+          <w:sz w:val="24"/>
+          <w:szCs w:val="24"/>
+        </w:rPr>
+        <w:t xml:space="preserve"> </w:t>
+      </w:r>
+      <w:proofErr w:type="spellStart"/>
+      <w:r>
+        <w:rPr>
+          <w:rFonts w:ascii="Times New Roman" w:eastAsia="Times New Roman" w:hAnsi="Times New Roman" w:cs="Times New Roman"/>
+          <w:sz w:val="24"/>
+          <w:szCs w:val="24"/>
+        </w:rPr>
+        <w:t>fits</w:t>
+      </w:r>
+      <w:proofErr w:type="spellEnd"/>
+      <w:r>
+        <w:rPr>
+          <w:rFonts w:ascii="Times New Roman" w:eastAsia="Times New Roman" w:hAnsi="Times New Roman" w:cs="Times New Roman"/>
+          <w:sz w:val="24"/>
+          <w:szCs w:val="24"/>
+        </w:rPr>
+        <w:t xml:space="preserve"> </w:t>
+      </w:r>
+      <w:proofErr w:type="spellStart"/>
+      <w:r>
+        <w:rPr>
+          <w:rFonts w:ascii="Times New Roman" w:eastAsia="Times New Roman" w:hAnsi="Times New Roman" w:cs="Times New Roman"/>
+          <w:sz w:val="24"/>
+          <w:szCs w:val="24"/>
+        </w:rPr>
+        <w:t>into</w:t>
+      </w:r>
+      <w:proofErr w:type="spellEnd"/>
+      <w:r>
+        <w:rPr>
+          <w:rFonts w:ascii="Times New Roman" w:eastAsia="Times New Roman" w:hAnsi="Times New Roman" w:cs="Times New Roman"/>
+          <w:sz w:val="24"/>
+          <w:szCs w:val="24"/>
+        </w:rPr>
+        <w:t xml:space="preserve"> </w:t>
+      </w:r>
+      <w:proofErr w:type="spellStart"/>
+      <w:r>
+        <w:rPr>
+          <w:rFonts w:ascii="Times New Roman" w:eastAsia="Times New Roman" w:hAnsi="Times New Roman" w:cs="Times New Roman"/>
+          <w:sz w:val="24"/>
+          <w:szCs w:val="24"/>
+        </w:rPr>
+        <w:t>the</w:t>
+      </w:r>
+      <w:proofErr w:type="spellEnd"/>
+      <w:r>
+        <w:rPr>
+          <w:rFonts w:ascii="Times New Roman" w:eastAsia="Times New Roman" w:hAnsi="Times New Roman" w:cs="Times New Roman"/>
+          <w:sz w:val="24"/>
+          <w:szCs w:val="24"/>
+        </w:rPr>
+        <w:t xml:space="preserve"> </w:t>
+      </w:r>
+      <w:proofErr w:type="spellStart"/>
+      <w:r>
+        <w:rPr>
+          <w:rFonts w:ascii="Times New Roman" w:eastAsia="Times New Roman" w:hAnsi="Times New Roman" w:cs="Times New Roman"/>
+          <w:sz w:val="24"/>
+          <w:szCs w:val="24"/>
+        </w:rPr>
+        <w:t>square</w:t>
+      </w:r>
+      <w:proofErr w:type="spellEnd"/>
+      <w:r>
+        <w:rPr>
+          <w:rFonts w:ascii="Times New Roman" w:eastAsia="Times New Roman" w:hAnsi="Times New Roman" w:cs="Times New Roman"/>
+          <w:sz w:val="24"/>
+          <w:szCs w:val="24"/>
+        </w:rPr>
+        <w:t xml:space="preserve"> </w:t>
+      </w:r>
+      <w:proofErr w:type="spellStart"/>
+      <w:r>
+        <w:rPr>
+          <w:rFonts w:ascii="Times New Roman" w:eastAsia="Times New Roman" w:hAnsi="Times New Roman" w:cs="Times New Roman"/>
+          <w:sz w:val="24"/>
+          <w:szCs w:val="24"/>
+        </w:rPr>
+        <w:t>hole</w:t>
+      </w:r>
+      <w:proofErr w:type="spellEnd"/>
+      <w:r>
+        <w:rPr>
+          <w:rFonts w:ascii="Times New Roman" w:eastAsia="Times New Roman" w:hAnsi="Times New Roman" w:cs="Times New Roman"/>
+          <w:sz w:val="24"/>
+          <w:szCs w:val="24"/>
+        </w:rPr>
+        <w:t xml:space="preserve"> ===\n");</w:t>
+      </w:r>
+    </w:p>
+    <w:p>
+      <w:pPr>
+        <w:ind w:right="142"/>
+        <w:rPr>
+          <w:rFonts w:ascii="Times New Roman" w:eastAsia="Times New Roman" w:hAnsi="Times New Roman" w:cs="Times New Roman"/>
+          <w:sz w:val="24"/>
+          <w:szCs w:val="24"/>
+        </w:rPr>
+      </w:pPr>
+      <w:r>
+        <w:rPr>
+          <w:rFonts w:ascii="Times New Roman" w:eastAsia="Times New Roman" w:hAnsi="Times New Roman" w:cs="Times New Roman"/>
+          <w:sz w:val="24"/>
+          <w:szCs w:val="24"/>
+        </w:rPr>
+        <w:t xml:space="preserve">        </w:t>
+      </w:r>
+    </w:p>
+    <w:p>
+      <w:pPr>
+        <w:ind w:right="142"/>
+        <w:rPr>
+          <w:rFonts w:ascii="Times New Roman" w:eastAsia="Times New Roman" w:hAnsi="Times New Roman" w:cs="Times New Roman"/>
+          <w:sz w:val="24"/>
+          <w:szCs w:val="24"/>
+        </w:rPr>
+      </w:pPr>
+      <w:r>
+        <w:rPr>
+          <w:rFonts w:ascii="Times New Roman" w:eastAsia="Times New Roman" w:hAnsi="Times New Roman" w:cs="Times New Roman"/>
+          <w:sz w:val="24"/>
+          <w:szCs w:val="24"/>
+        </w:rPr>
+        <w:t xml:space="preserve">        </w:t>
+      </w:r>
+      <w:proofErr w:type="spellStart"/>
+      <w:r>
+        <w:rPr>
+          <w:rFonts w:ascii="Times New Roman" w:eastAsia="Times New Roman" w:hAnsi="Times New Roman" w:cs="Times New Roman"/>
+          <w:sz w:val="24"/>
+          <w:szCs w:val="24"/>
+        </w:rPr>
+        <w:t>printf</w:t>
+      </w:r>
+      <w:proofErr w:type="spellEnd"/>
+      <w:r>
+        <w:rPr>
+          <w:rFonts w:ascii="Times New Roman" w:eastAsia="Times New Roman" w:hAnsi="Times New Roman" w:cs="Times New Roman"/>
+          <w:sz w:val="24"/>
+          <w:szCs w:val="24"/>
+        </w:rPr>
+        <w:t>("</w:t>
+      </w:r>
+      <w:proofErr w:type="spellStart"/>
+      <w:r>
+        <w:rPr>
+          <w:rFonts w:ascii="Times New Roman" w:eastAsia="Times New Roman" w:hAnsi="Times New Roman" w:cs="Times New Roman"/>
+          <w:sz w:val="24"/>
+          <w:szCs w:val="24"/>
+        </w:rPr>
+        <w:t>Enter</w:t>
+      </w:r>
+      <w:proofErr w:type="spellEnd"/>
+      <w:r>
+        <w:rPr>
+          <w:rFonts w:ascii="Times New Roman" w:eastAsia="Times New Roman" w:hAnsi="Times New Roman" w:cs="Times New Roman"/>
+          <w:sz w:val="24"/>
+          <w:szCs w:val="24"/>
+        </w:rPr>
+        <w:t xml:space="preserve"> </w:t>
+      </w:r>
+      <w:proofErr w:type="spellStart"/>
+      <w:r>
+        <w:rPr>
+          <w:rFonts w:ascii="Times New Roman" w:eastAsia="Times New Roman" w:hAnsi="Times New Roman" w:cs="Times New Roman"/>
+          <w:sz w:val="24"/>
+          <w:szCs w:val="24"/>
+        </w:rPr>
+        <w:t>the</w:t>
+      </w:r>
+      <w:proofErr w:type="spellEnd"/>
+      <w:r>
+        <w:rPr>
+          <w:rFonts w:ascii="Times New Roman" w:eastAsia="Times New Roman" w:hAnsi="Times New Roman" w:cs="Times New Roman"/>
+          <w:sz w:val="24"/>
+          <w:szCs w:val="24"/>
+        </w:rPr>
+        <w:t xml:space="preserve"> </w:t>
+      </w:r>
+      <w:proofErr w:type="spellStart"/>
+      <w:r>
+        <w:rPr>
+          <w:rFonts w:ascii="Times New Roman" w:eastAsia="Times New Roman" w:hAnsi="Times New Roman" w:cs="Times New Roman"/>
+          <w:sz w:val="24"/>
+          <w:szCs w:val="24"/>
+        </w:rPr>
+        <w:t>sides</w:t>
+      </w:r>
+      <w:proofErr w:type="spellEnd"/>
+      <w:r>
+        <w:rPr>
+          <w:rFonts w:ascii="Times New Roman" w:eastAsia="Times New Roman" w:hAnsi="Times New Roman" w:cs="Times New Roman"/>
+          <w:sz w:val="24"/>
+          <w:szCs w:val="24"/>
+        </w:rPr>
+        <w:t xml:space="preserve"> </w:t>
+      </w:r>
+      <w:proofErr w:type="spellStart"/>
+      <w:r>
+        <w:rPr>
+          <w:rFonts w:ascii="Times New Roman" w:eastAsia="Times New Roman" w:hAnsi="Times New Roman" w:cs="Times New Roman"/>
+          <w:sz w:val="24"/>
+          <w:szCs w:val="24"/>
+        </w:rPr>
+        <w:t>of</w:t>
+      </w:r>
+      <w:proofErr w:type="spellEnd"/>
+      <w:r>
+        <w:rPr>
+          <w:rFonts w:ascii="Times New Roman" w:eastAsia="Times New Roman" w:hAnsi="Times New Roman" w:cs="Times New Roman"/>
+          <w:sz w:val="24"/>
+          <w:szCs w:val="24"/>
+        </w:rPr>
+        <w:t xml:space="preserve"> </w:t>
+      </w:r>
+      <w:proofErr w:type="spellStart"/>
+      <w:r>
+        <w:rPr>
+          <w:rFonts w:ascii="Times New Roman" w:eastAsia="Times New Roman" w:hAnsi="Times New Roman" w:cs="Times New Roman"/>
+          <w:sz w:val="24"/>
+          <w:szCs w:val="24"/>
+        </w:rPr>
+        <w:t>the</w:t>
+      </w:r>
+      <w:proofErr w:type="spellEnd"/>
+      <w:r>
+        <w:rPr>
+          <w:rFonts w:ascii="Times New Roman" w:eastAsia="Times New Roman" w:hAnsi="Times New Roman" w:cs="Times New Roman"/>
+          <w:sz w:val="24"/>
+          <w:szCs w:val="24"/>
+        </w:rPr>
+        <w:t xml:space="preserve"> </w:t>
+      </w:r>
+      <w:proofErr w:type="spellStart"/>
+      <w:r>
+        <w:rPr>
+          <w:rFonts w:ascii="Times New Roman" w:eastAsia="Times New Roman" w:hAnsi="Times New Roman" w:cs="Times New Roman"/>
+          <w:sz w:val="24"/>
+          <w:szCs w:val="24"/>
+        </w:rPr>
+        <w:t>brick</w:t>
+      </w:r>
+      <w:proofErr w:type="spellEnd"/>
+      <w:r>
+        <w:rPr>
+          <w:rFonts w:ascii="Times New Roman" w:eastAsia="Times New Roman" w:hAnsi="Times New Roman" w:cs="Times New Roman"/>
+          <w:sz w:val="24"/>
+          <w:szCs w:val="24"/>
+        </w:rPr>
+        <w:t xml:space="preserve"> (</w:t>
+      </w:r>
+      <w:proofErr w:type="spellStart"/>
+      <w:r>
+        <w:rPr>
+          <w:rFonts w:ascii="Times New Roman" w:eastAsia="Times New Roman" w:hAnsi="Times New Roman" w:cs="Times New Roman"/>
+          <w:sz w:val="24"/>
+          <w:szCs w:val="24"/>
+        </w:rPr>
+        <w:t>three</w:t>
+      </w:r>
+      <w:proofErr w:type="spellEnd"/>
+      <w:r>
+        <w:rPr>
+          <w:rFonts w:ascii="Times New Roman" w:eastAsia="Times New Roman" w:hAnsi="Times New Roman" w:cs="Times New Roman"/>
+          <w:sz w:val="24"/>
+          <w:szCs w:val="24"/>
+        </w:rPr>
+        <w:t xml:space="preserve"> </w:t>
+      </w:r>
+      <w:proofErr w:type="spellStart"/>
+      <w:r>
+        <w:rPr>
+          <w:rFonts w:ascii="Times New Roman" w:eastAsia="Times New Roman" w:hAnsi="Times New Roman" w:cs="Times New Roman"/>
+          <w:sz w:val="24"/>
+          <w:szCs w:val="24"/>
+        </w:rPr>
+        <w:t>positive</w:t>
+      </w:r>
+      <w:proofErr w:type="spellEnd"/>
+      <w:r>
+        <w:rPr>
+          <w:rFonts w:ascii="Times New Roman" w:eastAsia="Times New Roman" w:hAnsi="Times New Roman" w:cs="Times New Roman"/>
+          <w:sz w:val="24"/>
+          <w:szCs w:val="24"/>
+        </w:rPr>
+        <w:t xml:space="preserve"> </w:t>
+      </w:r>
+      <w:proofErr w:type="spellStart"/>
+      <w:r>
+        <w:rPr>
+          <w:rFonts w:ascii="Times New Roman" w:eastAsia="Times New Roman" w:hAnsi="Times New Roman" w:cs="Times New Roman"/>
+          <w:sz w:val="24"/>
+          <w:szCs w:val="24"/>
+        </w:rPr>
+        <w:t>numbers</w:t>
+      </w:r>
+      <w:proofErr w:type="spellEnd"/>
+      <w:r>
+        <w:rPr>
+          <w:rFonts w:ascii="Times New Roman" w:eastAsia="Times New Roman" w:hAnsi="Times New Roman" w:cs="Times New Roman"/>
+          <w:sz w:val="24"/>
+          <w:szCs w:val="24"/>
+        </w:rPr>
+        <w:t>): ");</w:t>
+      </w:r>
+    </w:p>
+    <w:p>
+      <w:pPr>
+        <w:ind w:right="142"/>
+        <w:rPr>
+          <w:rFonts w:ascii="Times New Roman" w:eastAsia="Times New Roman" w:hAnsi="Times New Roman" w:cs="Times New Roman"/>
+          <w:sz w:val="24"/>
+          <w:szCs w:val="24"/>
+        </w:rPr>
+      </w:pPr>
+      <w:r>
+        <w:rPr>
+          <w:rFonts w:ascii="Times New Roman" w:eastAsia="Times New Roman" w:hAnsi="Times New Roman" w:cs="Times New Roman"/>
+          <w:sz w:val="24"/>
+          <w:szCs w:val="24"/>
+        </w:rPr>
+        <w:t xml:space="preserve">        </w:t>
+      </w:r>
+      <w:proofErr w:type="spellStart"/>
+      <w:r>
+        <w:rPr>
+          <w:rFonts w:ascii="Times New Roman" w:eastAsia="Times New Roman" w:hAnsi="Times New Roman" w:cs="Times New Roman"/>
+          <w:sz w:val="24"/>
+          <w:szCs w:val="24"/>
+        </w:rPr>
+        <w:t>result</w:t>
+      </w:r>
+      <w:proofErr w:type="spellEnd"/>
+      <w:r>
+        <w:rPr>
+          <w:rFonts w:ascii="Times New Roman" w:eastAsia="Times New Roman" w:hAnsi="Times New Roman" w:cs="Times New Roman"/>
+          <w:sz w:val="24"/>
+          <w:szCs w:val="24"/>
+        </w:rPr>
+        <w:t xml:space="preserve"> = </w:t>
+      </w:r>
+      <w:proofErr w:type="spellStart"/>
+      <w:r>
+        <w:rPr>
+          <w:rFonts w:ascii="Times New Roman" w:eastAsia="Times New Roman" w:hAnsi="Times New Roman" w:cs="Times New Roman"/>
+          <w:sz w:val="24"/>
+          <w:szCs w:val="24"/>
+        </w:rPr>
+        <w:t>scanf</w:t>
+      </w:r>
+      <w:proofErr w:type="spellEnd"/>
+      <w:r>
+        <w:rPr>
+          <w:rFonts w:ascii="Times New Roman" w:eastAsia="Times New Roman" w:hAnsi="Times New Roman" w:cs="Times New Roman"/>
+          <w:sz w:val="24"/>
+          <w:szCs w:val="24"/>
+        </w:rPr>
+        <w:t>("%f %f %f", &amp;a, &amp;b, &amp;c);</w:t>
+      </w:r>
+    </w:p>
+    <w:p>
+      <w:pPr>
+        <w:ind w:right="142"/>
+        <w:rPr>
+          <w:rFonts w:ascii="Times New Roman" w:eastAsia="Times New Roman" w:hAnsi="Times New Roman" w:cs="Times New Roman"/>
+          <w:sz w:val="24"/>
+          <w:szCs w:val="24"/>
+        </w:rPr>
+      </w:pPr>
+    </w:p>
+    <w:p>
+      <w:pPr>
+        <w:ind w:right="142"/>
+        <w:rPr>
+          <w:rFonts w:ascii="Times New Roman" w:eastAsia="Times New Roman" w:hAnsi="Times New Roman" w:cs="Times New Roman"/>
+          <w:sz w:val="24"/>
+          <w:szCs w:val="24"/>
+        </w:rPr>
+      </w:pPr>
+      <w:r>
+        <w:rPr>
+          <w:rFonts w:ascii="Times New Roman" w:eastAsia="Times New Roman" w:hAnsi="Times New Roman" w:cs="Times New Roman"/>
+          <w:sz w:val="24"/>
+          <w:szCs w:val="24"/>
+        </w:rPr>
+        <w:t xml:space="preserve">        </w:t>
+      </w:r>
+      <w:proofErr w:type="spellStart"/>
+      <w:r>
+        <w:rPr>
+          <w:rFonts w:ascii="Times New Roman" w:eastAsia="Times New Roman" w:hAnsi="Times New Roman" w:cs="Times New Roman"/>
+          <w:sz w:val="24"/>
+          <w:szCs w:val="24"/>
+        </w:rPr>
+        <w:t>if</w:t>
+      </w:r>
+      <w:proofErr w:type="spellEnd"/>
+      <w:r>
+        <w:rPr>
+          <w:rFonts w:ascii="Times New Roman" w:eastAsia="Times New Roman" w:hAnsi="Times New Roman" w:cs="Times New Roman"/>
+          <w:sz w:val="24"/>
+          <w:szCs w:val="24"/>
+        </w:rPr>
+        <w:t xml:space="preserve"> (</w:t>
+      </w:r>
+      <w:proofErr w:type="spellStart"/>
+      <w:r>
+        <w:rPr>
+          <w:rFonts w:ascii="Times New Roman" w:eastAsia="Times New Roman" w:hAnsi="Times New Roman" w:cs="Times New Roman"/>
+          <w:sz w:val="24"/>
+          <w:szCs w:val="24"/>
+        </w:rPr>
+        <w:t>result</w:t>
+      </w:r>
+      <w:proofErr w:type="spellEnd"/>
+      <w:r>
+        <w:rPr>
+          <w:rFonts w:ascii="Times New Roman" w:eastAsia="Times New Roman" w:hAnsi="Times New Roman" w:cs="Times New Roman"/>
+          <w:sz w:val="24"/>
+          <w:szCs w:val="24"/>
+        </w:rPr>
+        <w:t xml:space="preserve"> != 3 || a &lt;= 0 || b &lt;= 0 || c &lt;= 0)</w:t>
       </w:r>
     </w:p>
     <w:p>
@@ -1009,25 +1766,187 @@
           <w:sz w:val="24"/>
           <w:szCs w:val="24"/>
         </w:rPr>
-        <w:t xml:space="preserve">            printf("Error: Incorrect input values for the brick.");</w:t>
-      </w:r>
-    </w:p>
-    <w:p>
-      <w:pPr>
-        <w:ind w:right="142"/>
-        <w:rPr>
-          <w:rFonts w:ascii="Times New Roman" w:eastAsia="Times New Roman" w:hAnsi="Times New Roman" w:cs="Times New Roman"/>
-          <w:sz w:val="24"/>
-          <w:szCs w:val="24"/>
-        </w:rPr>
-      </w:pPr>
-      <w:r>
-        <w:rPr>
-          <w:rFonts w:ascii="Times New Roman" w:eastAsia="Times New Roman" w:hAnsi="Times New Roman" w:cs="Times New Roman"/>
-          <w:sz w:val="24"/>
-          <w:szCs w:val="24"/>
-        </w:rPr>
-        <w:t xml:space="preserve">            return 1;</w:t>
+        <w:t xml:space="preserve">            </w:t>
+      </w:r>
+      <w:proofErr w:type="spellStart"/>
+      <w:r>
+        <w:rPr>
+          <w:rFonts w:ascii="Times New Roman" w:eastAsia="Times New Roman" w:hAnsi="Times New Roman" w:cs="Times New Roman"/>
+          <w:sz w:val="24"/>
+          <w:szCs w:val="24"/>
+        </w:rPr>
+        <w:t>printf</w:t>
+      </w:r>
+      <w:proofErr w:type="spellEnd"/>
+      <w:r>
+        <w:rPr>
+          <w:rFonts w:ascii="Times New Roman" w:eastAsia="Times New Roman" w:hAnsi="Times New Roman" w:cs="Times New Roman"/>
+          <w:sz w:val="24"/>
+          <w:szCs w:val="24"/>
+        </w:rPr>
+        <w:t>("</w:t>
+      </w:r>
+      <w:proofErr w:type="spellStart"/>
+      <w:r>
+        <w:rPr>
+          <w:rFonts w:ascii="Times New Roman" w:eastAsia="Times New Roman" w:hAnsi="Times New Roman" w:cs="Times New Roman"/>
+          <w:sz w:val="24"/>
+          <w:szCs w:val="24"/>
+        </w:rPr>
+        <w:t>Error</w:t>
+      </w:r>
+      <w:proofErr w:type="spellEnd"/>
+      <w:r>
+        <w:rPr>
+          <w:rFonts w:ascii="Times New Roman" w:eastAsia="Times New Roman" w:hAnsi="Times New Roman" w:cs="Times New Roman"/>
+          <w:sz w:val="24"/>
+          <w:szCs w:val="24"/>
+        </w:rPr>
+        <w:t xml:space="preserve">: </w:t>
+      </w:r>
+      <w:proofErr w:type="spellStart"/>
+      <w:r>
+        <w:rPr>
+          <w:rFonts w:ascii="Times New Roman" w:eastAsia="Times New Roman" w:hAnsi="Times New Roman" w:cs="Times New Roman"/>
+          <w:sz w:val="24"/>
+          <w:szCs w:val="24"/>
+        </w:rPr>
+        <w:t>Incorrect</w:t>
+      </w:r>
+      <w:proofErr w:type="spellEnd"/>
+      <w:r>
+        <w:rPr>
+          <w:rFonts w:ascii="Times New Roman" w:eastAsia="Times New Roman" w:hAnsi="Times New Roman" w:cs="Times New Roman"/>
+          <w:sz w:val="24"/>
+          <w:szCs w:val="24"/>
+        </w:rPr>
+        <w:t xml:space="preserve"> </w:t>
+      </w:r>
+      <w:proofErr w:type="spellStart"/>
+      <w:r>
+        <w:rPr>
+          <w:rFonts w:ascii="Times New Roman" w:eastAsia="Times New Roman" w:hAnsi="Times New Roman" w:cs="Times New Roman"/>
+          <w:sz w:val="24"/>
+          <w:szCs w:val="24"/>
+        </w:rPr>
+        <w:t>input</w:t>
+      </w:r>
+      <w:proofErr w:type="spellEnd"/>
+      <w:r>
+        <w:rPr>
+          <w:rFonts w:ascii="Times New Roman" w:eastAsia="Times New Roman" w:hAnsi="Times New Roman" w:cs="Times New Roman"/>
+          <w:sz w:val="24"/>
+          <w:szCs w:val="24"/>
+        </w:rPr>
+        <w:t xml:space="preserve"> </w:t>
+      </w:r>
+      <w:proofErr w:type="spellStart"/>
+      <w:r>
+        <w:rPr>
+          <w:rFonts w:ascii="Times New Roman" w:eastAsia="Times New Roman" w:hAnsi="Times New Roman" w:cs="Times New Roman"/>
+          <w:sz w:val="24"/>
+          <w:szCs w:val="24"/>
+        </w:rPr>
+        <w:t>values</w:t>
+      </w:r>
+      <w:proofErr w:type="spellEnd"/>
+      <w:r>
+        <w:rPr>
+          <w:rFonts w:ascii="Times New Roman" w:eastAsia="Times New Roman" w:hAnsi="Times New Roman" w:cs="Times New Roman"/>
+          <w:sz w:val="24"/>
+          <w:szCs w:val="24"/>
+        </w:rPr>
+        <w:t xml:space="preserve"> </w:t>
+      </w:r>
+      <w:proofErr w:type="spellStart"/>
+      <w:r>
+        <w:rPr>
+          <w:rFonts w:ascii="Times New Roman" w:eastAsia="Times New Roman" w:hAnsi="Times New Roman" w:cs="Times New Roman"/>
+          <w:sz w:val="24"/>
+          <w:szCs w:val="24"/>
+        </w:rPr>
+        <w:t>for</w:t>
+      </w:r>
+      <w:proofErr w:type="spellEnd"/>
+      <w:r>
+        <w:rPr>
+          <w:rFonts w:ascii="Times New Roman" w:eastAsia="Times New Roman" w:hAnsi="Times New Roman" w:cs="Times New Roman"/>
+          <w:sz w:val="24"/>
+          <w:szCs w:val="24"/>
+        </w:rPr>
+        <w:t xml:space="preserve"> </w:t>
+      </w:r>
+      <w:proofErr w:type="spellStart"/>
+      <w:r>
+        <w:rPr>
+          <w:rFonts w:ascii="Times New Roman" w:eastAsia="Times New Roman" w:hAnsi="Times New Roman" w:cs="Times New Roman"/>
+          <w:sz w:val="24"/>
+          <w:szCs w:val="24"/>
+        </w:rPr>
+        <w:t>the</w:t>
+      </w:r>
+      <w:proofErr w:type="spellEnd"/>
+      <w:r>
+        <w:rPr>
+          <w:rFonts w:ascii="Times New Roman" w:eastAsia="Times New Roman" w:hAnsi="Times New Roman" w:cs="Times New Roman"/>
+          <w:sz w:val="24"/>
+          <w:szCs w:val="24"/>
+        </w:rPr>
+        <w:t xml:space="preserve"> </w:t>
+      </w:r>
+      <w:proofErr w:type="spellStart"/>
+      <w:r>
+        <w:rPr>
+          <w:rFonts w:ascii="Times New Roman" w:eastAsia="Times New Roman" w:hAnsi="Times New Roman" w:cs="Times New Roman"/>
+          <w:sz w:val="24"/>
+          <w:szCs w:val="24"/>
+        </w:rPr>
+        <w:t>brick</w:t>
+      </w:r>
+      <w:proofErr w:type="spellEnd"/>
+      <w:r>
+        <w:rPr>
+          <w:rFonts w:ascii="Times New Roman" w:eastAsia="Times New Roman" w:hAnsi="Times New Roman" w:cs="Times New Roman"/>
+          <w:sz w:val="24"/>
+          <w:szCs w:val="24"/>
+        </w:rPr>
+        <w:t>.");</w:t>
+      </w:r>
+    </w:p>
+    <w:p>
+      <w:pPr>
+        <w:ind w:right="142"/>
+        <w:rPr>
+          <w:rFonts w:ascii="Times New Roman" w:eastAsia="Times New Roman" w:hAnsi="Times New Roman" w:cs="Times New Roman"/>
+          <w:sz w:val="24"/>
+          <w:szCs w:val="24"/>
+        </w:rPr>
+      </w:pPr>
+      <w:r>
+        <w:rPr>
+          <w:rFonts w:ascii="Times New Roman" w:eastAsia="Times New Roman" w:hAnsi="Times New Roman" w:cs="Times New Roman"/>
+          <w:sz w:val="24"/>
+          <w:szCs w:val="24"/>
+        </w:rPr>
+        <w:t xml:space="preserve">            </w:t>
+      </w:r>
+      <w:proofErr w:type="spellStart"/>
+      <w:r>
+        <w:rPr>
+          <w:rFonts w:ascii="Times New Roman" w:eastAsia="Times New Roman" w:hAnsi="Times New Roman" w:cs="Times New Roman"/>
+          <w:sz w:val="24"/>
+          <w:szCs w:val="24"/>
+        </w:rPr>
+        <w:t>return</w:t>
+      </w:r>
+      <w:proofErr w:type="spellEnd"/>
+      <w:r>
+        <w:rPr>
+          <w:rFonts w:ascii="Times New Roman" w:eastAsia="Times New Roman" w:hAnsi="Times New Roman" w:cs="Times New Roman"/>
+          <w:sz w:val="24"/>
+          <w:szCs w:val="24"/>
+        </w:rPr>
+        <w:t xml:space="preserve"> 1;</w:t>
       </w:r>
     </w:p>
     <w:p>
@@ -1073,53 +1992,323 @@
           <w:sz w:val="24"/>
           <w:szCs w:val="24"/>
         </w:rPr>
-        <w:t xml:space="preserve">        printf("Enter the side length of the square hole (positive number): ");</w:t>
-      </w:r>
-    </w:p>
-    <w:p>
-      <w:pPr>
-        <w:ind w:right="142"/>
-        <w:rPr>
-          <w:rFonts w:ascii="Times New Roman" w:eastAsia="Times New Roman" w:hAnsi="Times New Roman" w:cs="Times New Roman"/>
-          <w:sz w:val="24"/>
-          <w:szCs w:val="24"/>
-        </w:rPr>
-      </w:pPr>
-      <w:r>
-        <w:rPr>
-          <w:rFonts w:ascii="Times New Roman" w:eastAsia="Times New Roman" w:hAnsi="Times New Roman" w:cs="Times New Roman"/>
-          <w:sz w:val="24"/>
-          <w:szCs w:val="24"/>
-        </w:rPr>
-        <w:t xml:space="preserve">        result = scanf("%f", &amp;x);</w:t>
-      </w:r>
-    </w:p>
-    <w:p>
-      <w:pPr>
-        <w:ind w:right="142"/>
-        <w:rPr>
-          <w:rFonts w:ascii="Times New Roman" w:eastAsia="Times New Roman" w:hAnsi="Times New Roman" w:cs="Times New Roman"/>
-          <w:sz w:val="24"/>
-          <w:szCs w:val="24"/>
-        </w:rPr>
-      </w:pPr>
-    </w:p>
-    <w:p>
-      <w:pPr>
-        <w:ind w:right="142"/>
-        <w:rPr>
-          <w:rFonts w:ascii="Times New Roman" w:eastAsia="Times New Roman" w:hAnsi="Times New Roman" w:cs="Times New Roman"/>
-          <w:sz w:val="24"/>
-          <w:szCs w:val="24"/>
-        </w:rPr>
-      </w:pPr>
-      <w:r>
-        <w:rPr>
-          <w:rFonts w:ascii="Times New Roman" w:eastAsia="Times New Roman" w:hAnsi="Times New Roman" w:cs="Times New Roman"/>
-          <w:sz w:val="24"/>
-          <w:szCs w:val="24"/>
-        </w:rPr>
-        <w:t xml:space="preserve">        if (result != 1 || x &lt;= 0)</w:t>
+        <w:t xml:space="preserve">        </w:t>
+      </w:r>
+      <w:proofErr w:type="spellStart"/>
+      <w:r>
+        <w:rPr>
+          <w:rFonts w:ascii="Times New Roman" w:eastAsia="Times New Roman" w:hAnsi="Times New Roman" w:cs="Times New Roman"/>
+          <w:sz w:val="24"/>
+          <w:szCs w:val="24"/>
+        </w:rPr>
+        <w:t>printf</w:t>
+      </w:r>
+      <w:proofErr w:type="spellEnd"/>
+      <w:r>
+        <w:rPr>
+          <w:rFonts w:ascii="Times New Roman" w:eastAsia="Times New Roman" w:hAnsi="Times New Roman" w:cs="Times New Roman"/>
+          <w:sz w:val="24"/>
+          <w:szCs w:val="24"/>
+        </w:rPr>
+        <w:t>("</w:t>
+      </w:r>
+      <w:proofErr w:type="spellStart"/>
+      <w:r>
+        <w:rPr>
+          <w:rFonts w:ascii="Times New Roman" w:eastAsia="Times New Roman" w:hAnsi="Times New Roman" w:cs="Times New Roman"/>
+          <w:sz w:val="24"/>
+          <w:szCs w:val="24"/>
+        </w:rPr>
+        <w:t>Enter</w:t>
+      </w:r>
+      <w:proofErr w:type="spellEnd"/>
+      <w:r>
+        <w:rPr>
+          <w:rFonts w:ascii="Times New Roman" w:eastAsia="Times New Roman" w:hAnsi="Times New Roman" w:cs="Times New Roman"/>
+          <w:sz w:val="24"/>
+          <w:szCs w:val="24"/>
+        </w:rPr>
+        <w:t xml:space="preserve"> </w:t>
+      </w:r>
+      <w:proofErr w:type="spellStart"/>
+      <w:r>
+        <w:rPr>
+          <w:rFonts w:ascii="Times New Roman" w:eastAsia="Times New Roman" w:hAnsi="Times New Roman" w:cs="Times New Roman"/>
+          <w:sz w:val="24"/>
+          <w:szCs w:val="24"/>
+        </w:rPr>
+        <w:t>the</w:t>
+      </w:r>
+      <w:proofErr w:type="spellEnd"/>
+      <w:r>
+        <w:rPr>
+          <w:rFonts w:ascii="Times New Roman" w:eastAsia="Times New Roman" w:hAnsi="Times New Roman" w:cs="Times New Roman"/>
+          <w:sz w:val="24"/>
+          <w:szCs w:val="24"/>
+        </w:rPr>
+        <w:t xml:space="preserve"> </w:t>
+      </w:r>
+      <w:proofErr w:type="spellStart"/>
+      <w:r>
+        <w:rPr>
+          <w:rFonts w:ascii="Times New Roman" w:eastAsia="Times New Roman" w:hAnsi="Times New Roman" w:cs="Times New Roman"/>
+          <w:sz w:val="24"/>
+          <w:szCs w:val="24"/>
+        </w:rPr>
+        <w:t>side</w:t>
+      </w:r>
+      <w:proofErr w:type="spellEnd"/>
+      <w:r>
+        <w:rPr>
+          <w:rFonts w:ascii="Times New Roman" w:eastAsia="Times New Roman" w:hAnsi="Times New Roman" w:cs="Times New Roman"/>
+          <w:sz w:val="24"/>
+          <w:szCs w:val="24"/>
+        </w:rPr>
+        <w:t xml:space="preserve"> </w:t>
+      </w:r>
+      <w:proofErr w:type="spellStart"/>
+      <w:r>
+        <w:rPr>
+          <w:rFonts w:ascii="Times New Roman" w:eastAsia="Times New Roman" w:hAnsi="Times New Roman" w:cs="Times New Roman"/>
+          <w:sz w:val="24"/>
+          <w:szCs w:val="24"/>
+        </w:rPr>
+        <w:t>length</w:t>
+      </w:r>
+      <w:proofErr w:type="spellEnd"/>
+      <w:r>
+        <w:rPr>
+          <w:rFonts w:ascii="Times New Roman" w:eastAsia="Times New Roman" w:hAnsi="Times New Roman" w:cs="Times New Roman"/>
+          <w:sz w:val="24"/>
+          <w:szCs w:val="24"/>
+        </w:rPr>
+        <w:t xml:space="preserve"> </w:t>
+      </w:r>
+      <w:proofErr w:type="spellStart"/>
+      <w:r>
+        <w:rPr>
+          <w:rFonts w:ascii="Times New Roman" w:eastAsia="Times New Roman" w:hAnsi="Times New Roman" w:cs="Times New Roman"/>
+          <w:sz w:val="24"/>
+          <w:szCs w:val="24"/>
+        </w:rPr>
+        <w:t>of</w:t>
+      </w:r>
+      <w:proofErr w:type="spellEnd"/>
+      <w:r>
+        <w:rPr>
+          <w:rFonts w:ascii="Times New Roman" w:eastAsia="Times New Roman" w:hAnsi="Times New Roman" w:cs="Times New Roman"/>
+          <w:sz w:val="24"/>
+          <w:szCs w:val="24"/>
+        </w:rPr>
+        <w:t xml:space="preserve"> </w:t>
+      </w:r>
+      <w:proofErr w:type="spellStart"/>
+      <w:r>
+        <w:rPr>
+          <w:rFonts w:ascii="Times New Roman" w:eastAsia="Times New Roman" w:hAnsi="Times New Roman" w:cs="Times New Roman"/>
+          <w:sz w:val="24"/>
+          <w:szCs w:val="24"/>
+        </w:rPr>
+        <w:t>the</w:t>
+      </w:r>
+      <w:proofErr w:type="spellEnd"/>
+      <w:r>
+        <w:rPr>
+          <w:rFonts w:ascii="Times New Roman" w:eastAsia="Times New Roman" w:hAnsi="Times New Roman" w:cs="Times New Roman"/>
+          <w:sz w:val="24"/>
+          <w:szCs w:val="24"/>
+        </w:rPr>
+        <w:t xml:space="preserve"> </w:t>
+      </w:r>
+      <w:proofErr w:type="spellStart"/>
+      <w:r>
+        <w:rPr>
+          <w:rFonts w:ascii="Times New Roman" w:eastAsia="Times New Roman" w:hAnsi="Times New Roman" w:cs="Times New Roman"/>
+          <w:sz w:val="24"/>
+          <w:szCs w:val="24"/>
+        </w:rPr>
+        <w:t>square</w:t>
+      </w:r>
+      <w:proofErr w:type="spellEnd"/>
+      <w:r>
+        <w:rPr>
+          <w:rFonts w:ascii="Times New Roman" w:eastAsia="Times New Roman" w:hAnsi="Times New Roman" w:cs="Times New Roman"/>
+          <w:sz w:val="24"/>
+          <w:szCs w:val="24"/>
+        </w:rPr>
+        <w:t xml:space="preserve"> </w:t>
+      </w:r>
+      <w:proofErr w:type="spellStart"/>
+      <w:r>
+        <w:rPr>
+          <w:rFonts w:ascii="Times New Roman" w:eastAsia="Times New Roman" w:hAnsi="Times New Roman" w:cs="Times New Roman"/>
+          <w:sz w:val="24"/>
+          <w:szCs w:val="24"/>
+        </w:rPr>
+        <w:t>hole</w:t>
+      </w:r>
+      <w:proofErr w:type="spellEnd"/>
+      <w:r>
+        <w:rPr>
+          <w:rFonts w:ascii="Times New Roman" w:eastAsia="Times New Roman" w:hAnsi="Times New Roman" w:cs="Times New Roman"/>
+          <w:sz w:val="24"/>
+          <w:szCs w:val="24"/>
+        </w:rPr>
+        <w:t xml:space="preserve"> (</w:t>
+      </w:r>
+      <w:proofErr w:type="spellStart"/>
+      <w:r>
+        <w:rPr>
+          <w:rFonts w:ascii="Times New Roman" w:eastAsia="Times New Roman" w:hAnsi="Times New Roman" w:cs="Times New Roman"/>
+          <w:sz w:val="24"/>
+          <w:szCs w:val="24"/>
+        </w:rPr>
+        <w:t>positive</w:t>
+      </w:r>
+      <w:proofErr w:type="spellEnd"/>
+      <w:r>
+        <w:rPr>
+          <w:rFonts w:ascii="Times New Roman" w:eastAsia="Times New Roman" w:hAnsi="Times New Roman" w:cs="Times New Roman"/>
+          <w:sz w:val="24"/>
+          <w:szCs w:val="24"/>
+        </w:rPr>
+        <w:t xml:space="preserve"> </w:t>
+      </w:r>
+      <w:proofErr w:type="spellStart"/>
+      <w:r>
+        <w:rPr>
+          <w:rFonts w:ascii="Times New Roman" w:eastAsia="Times New Roman" w:hAnsi="Times New Roman" w:cs="Times New Roman"/>
+          <w:sz w:val="24"/>
+          <w:szCs w:val="24"/>
+        </w:rPr>
+        <w:t>number</w:t>
+      </w:r>
+      <w:proofErr w:type="spellEnd"/>
+      <w:r>
+        <w:rPr>
+          <w:rFonts w:ascii="Times New Roman" w:eastAsia="Times New Roman" w:hAnsi="Times New Roman" w:cs="Times New Roman"/>
+          <w:sz w:val="24"/>
+          <w:szCs w:val="24"/>
+        </w:rPr>
+        <w:t>): ");</w:t>
+      </w:r>
+    </w:p>
+    <w:p>
+      <w:pPr>
+        <w:ind w:right="142"/>
+        <w:rPr>
+          <w:rFonts w:ascii="Times New Roman" w:eastAsia="Times New Roman" w:hAnsi="Times New Roman" w:cs="Times New Roman"/>
+          <w:sz w:val="24"/>
+          <w:szCs w:val="24"/>
+        </w:rPr>
+      </w:pPr>
+      <w:r>
+        <w:rPr>
+          <w:rFonts w:ascii="Times New Roman" w:eastAsia="Times New Roman" w:hAnsi="Times New Roman" w:cs="Times New Roman"/>
+          <w:sz w:val="24"/>
+          <w:szCs w:val="24"/>
+        </w:rPr>
+        <w:t xml:space="preserve">        </w:t>
+      </w:r>
+      <w:proofErr w:type="spellStart"/>
+      <w:r>
+        <w:rPr>
+          <w:rFonts w:ascii="Times New Roman" w:eastAsia="Times New Roman" w:hAnsi="Times New Roman" w:cs="Times New Roman"/>
+          <w:sz w:val="24"/>
+          <w:szCs w:val="24"/>
+        </w:rPr>
+        <w:t>result</w:t>
+      </w:r>
+      <w:proofErr w:type="spellEnd"/>
+      <w:r>
+        <w:rPr>
+          <w:rFonts w:ascii="Times New Roman" w:eastAsia="Times New Roman" w:hAnsi="Times New Roman" w:cs="Times New Roman"/>
+          <w:sz w:val="24"/>
+          <w:szCs w:val="24"/>
+        </w:rPr>
+        <w:t xml:space="preserve"> = </w:t>
+      </w:r>
+      <w:proofErr w:type="spellStart"/>
+      <w:r>
+        <w:rPr>
+          <w:rFonts w:ascii="Times New Roman" w:eastAsia="Times New Roman" w:hAnsi="Times New Roman" w:cs="Times New Roman"/>
+          <w:sz w:val="24"/>
+          <w:szCs w:val="24"/>
+        </w:rPr>
+        <w:t>scanf</w:t>
+      </w:r>
+      <w:proofErr w:type="spellEnd"/>
+      <w:r>
+        <w:rPr>
+          <w:rFonts w:ascii="Times New Roman" w:eastAsia="Times New Roman" w:hAnsi="Times New Roman" w:cs="Times New Roman"/>
+          <w:sz w:val="24"/>
+          <w:szCs w:val="24"/>
+        </w:rPr>
+        <w:t>("%f", &amp;x);</w:t>
+      </w:r>
+    </w:p>
+    <w:p>
+      <w:pPr>
+        <w:ind w:right="142"/>
+        <w:rPr>
+          <w:rFonts w:ascii="Times New Roman" w:eastAsia="Times New Roman" w:hAnsi="Times New Roman" w:cs="Times New Roman"/>
+          <w:sz w:val="24"/>
+          <w:szCs w:val="24"/>
+        </w:rPr>
+      </w:pPr>
+    </w:p>
+    <w:p>
+      <w:pPr>
+        <w:ind w:right="142"/>
+        <w:rPr>
+          <w:rFonts w:ascii="Times New Roman" w:eastAsia="Times New Roman" w:hAnsi="Times New Roman" w:cs="Times New Roman"/>
+          <w:sz w:val="24"/>
+          <w:szCs w:val="24"/>
+        </w:rPr>
+      </w:pPr>
+      <w:r>
+        <w:rPr>
+          <w:rFonts w:ascii="Times New Roman" w:eastAsia="Times New Roman" w:hAnsi="Times New Roman" w:cs="Times New Roman"/>
+          <w:sz w:val="24"/>
+          <w:szCs w:val="24"/>
+        </w:rPr>
+        <w:t xml:space="preserve">        </w:t>
+      </w:r>
+      <w:proofErr w:type="spellStart"/>
+      <w:r>
+        <w:rPr>
+          <w:rFonts w:ascii="Times New Roman" w:eastAsia="Times New Roman" w:hAnsi="Times New Roman" w:cs="Times New Roman"/>
+          <w:sz w:val="24"/>
+          <w:szCs w:val="24"/>
+        </w:rPr>
+        <w:t>if</w:t>
+      </w:r>
+      <w:proofErr w:type="spellEnd"/>
+      <w:r>
+        <w:rPr>
+          <w:rFonts w:ascii="Times New Roman" w:eastAsia="Times New Roman" w:hAnsi="Times New Roman" w:cs="Times New Roman"/>
+          <w:sz w:val="24"/>
+          <w:szCs w:val="24"/>
+        </w:rPr>
+        <w:t xml:space="preserve"> (</w:t>
+      </w:r>
+      <w:proofErr w:type="spellStart"/>
+      <w:r>
+        <w:rPr>
+          <w:rFonts w:ascii="Times New Roman" w:eastAsia="Times New Roman" w:hAnsi="Times New Roman" w:cs="Times New Roman"/>
+          <w:sz w:val="24"/>
+          <w:szCs w:val="24"/>
+        </w:rPr>
+        <w:t>result</w:t>
+      </w:r>
+      <w:proofErr w:type="spellEnd"/>
+      <w:r>
+        <w:rPr>
+          <w:rFonts w:ascii="Times New Roman" w:eastAsia="Times New Roman" w:hAnsi="Times New Roman" w:cs="Times New Roman"/>
+          <w:sz w:val="24"/>
+          <w:szCs w:val="24"/>
+        </w:rPr>
+        <w:t xml:space="preserve"> != 1 || x &lt;= 0)</w:t>
       </w:r>
     </w:p>
     <w:p>
@@ -1155,25 +2344,187 @@
           <w:sz w:val="24"/>
           <w:szCs w:val="24"/>
         </w:rPr>
-        <w:t xml:space="preserve">            printf("Error: Incorrect input value for the hole.");</w:t>
-      </w:r>
-    </w:p>
-    <w:p>
-      <w:pPr>
-        <w:ind w:right="142"/>
-        <w:rPr>
-          <w:rFonts w:ascii="Times New Roman" w:eastAsia="Times New Roman" w:hAnsi="Times New Roman" w:cs="Times New Roman"/>
-          <w:sz w:val="24"/>
-          <w:szCs w:val="24"/>
-        </w:rPr>
-      </w:pPr>
-      <w:r>
-        <w:rPr>
-          <w:rFonts w:ascii="Times New Roman" w:eastAsia="Times New Roman" w:hAnsi="Times New Roman" w:cs="Times New Roman"/>
-          <w:sz w:val="24"/>
-          <w:szCs w:val="24"/>
-        </w:rPr>
-        <w:t xml:space="preserve">            return 1;</w:t>
+        <w:t xml:space="preserve">            </w:t>
+      </w:r>
+      <w:proofErr w:type="spellStart"/>
+      <w:r>
+        <w:rPr>
+          <w:rFonts w:ascii="Times New Roman" w:eastAsia="Times New Roman" w:hAnsi="Times New Roman" w:cs="Times New Roman"/>
+          <w:sz w:val="24"/>
+          <w:szCs w:val="24"/>
+        </w:rPr>
+        <w:t>printf</w:t>
+      </w:r>
+      <w:proofErr w:type="spellEnd"/>
+      <w:r>
+        <w:rPr>
+          <w:rFonts w:ascii="Times New Roman" w:eastAsia="Times New Roman" w:hAnsi="Times New Roman" w:cs="Times New Roman"/>
+          <w:sz w:val="24"/>
+          <w:szCs w:val="24"/>
+        </w:rPr>
+        <w:t>("</w:t>
+      </w:r>
+      <w:proofErr w:type="spellStart"/>
+      <w:r>
+        <w:rPr>
+          <w:rFonts w:ascii="Times New Roman" w:eastAsia="Times New Roman" w:hAnsi="Times New Roman" w:cs="Times New Roman"/>
+          <w:sz w:val="24"/>
+          <w:szCs w:val="24"/>
+        </w:rPr>
+        <w:t>Error</w:t>
+      </w:r>
+      <w:proofErr w:type="spellEnd"/>
+      <w:r>
+        <w:rPr>
+          <w:rFonts w:ascii="Times New Roman" w:eastAsia="Times New Roman" w:hAnsi="Times New Roman" w:cs="Times New Roman"/>
+          <w:sz w:val="24"/>
+          <w:szCs w:val="24"/>
+        </w:rPr>
+        <w:t xml:space="preserve">: </w:t>
+      </w:r>
+      <w:proofErr w:type="spellStart"/>
+      <w:r>
+        <w:rPr>
+          <w:rFonts w:ascii="Times New Roman" w:eastAsia="Times New Roman" w:hAnsi="Times New Roman" w:cs="Times New Roman"/>
+          <w:sz w:val="24"/>
+          <w:szCs w:val="24"/>
+        </w:rPr>
+        <w:t>Incorrect</w:t>
+      </w:r>
+      <w:proofErr w:type="spellEnd"/>
+      <w:r>
+        <w:rPr>
+          <w:rFonts w:ascii="Times New Roman" w:eastAsia="Times New Roman" w:hAnsi="Times New Roman" w:cs="Times New Roman"/>
+          <w:sz w:val="24"/>
+          <w:szCs w:val="24"/>
+        </w:rPr>
+        <w:t xml:space="preserve"> </w:t>
+      </w:r>
+      <w:proofErr w:type="spellStart"/>
+      <w:r>
+        <w:rPr>
+          <w:rFonts w:ascii="Times New Roman" w:eastAsia="Times New Roman" w:hAnsi="Times New Roman" w:cs="Times New Roman"/>
+          <w:sz w:val="24"/>
+          <w:szCs w:val="24"/>
+        </w:rPr>
+        <w:t>input</w:t>
+      </w:r>
+      <w:proofErr w:type="spellEnd"/>
+      <w:r>
+        <w:rPr>
+          <w:rFonts w:ascii="Times New Roman" w:eastAsia="Times New Roman" w:hAnsi="Times New Roman" w:cs="Times New Roman"/>
+          <w:sz w:val="24"/>
+          <w:szCs w:val="24"/>
+        </w:rPr>
+        <w:t xml:space="preserve"> </w:t>
+      </w:r>
+      <w:proofErr w:type="spellStart"/>
+      <w:r>
+        <w:rPr>
+          <w:rFonts w:ascii="Times New Roman" w:eastAsia="Times New Roman" w:hAnsi="Times New Roman" w:cs="Times New Roman"/>
+          <w:sz w:val="24"/>
+          <w:szCs w:val="24"/>
+        </w:rPr>
+        <w:t>value</w:t>
+      </w:r>
+      <w:proofErr w:type="spellEnd"/>
+      <w:r>
+        <w:rPr>
+          <w:rFonts w:ascii="Times New Roman" w:eastAsia="Times New Roman" w:hAnsi="Times New Roman" w:cs="Times New Roman"/>
+          <w:sz w:val="24"/>
+          <w:szCs w:val="24"/>
+        </w:rPr>
+        <w:t xml:space="preserve"> </w:t>
+      </w:r>
+      <w:proofErr w:type="spellStart"/>
+      <w:r>
+        <w:rPr>
+          <w:rFonts w:ascii="Times New Roman" w:eastAsia="Times New Roman" w:hAnsi="Times New Roman" w:cs="Times New Roman"/>
+          <w:sz w:val="24"/>
+          <w:szCs w:val="24"/>
+        </w:rPr>
+        <w:t>for</w:t>
+      </w:r>
+      <w:proofErr w:type="spellEnd"/>
+      <w:r>
+        <w:rPr>
+          <w:rFonts w:ascii="Times New Roman" w:eastAsia="Times New Roman" w:hAnsi="Times New Roman" w:cs="Times New Roman"/>
+          <w:sz w:val="24"/>
+          <w:szCs w:val="24"/>
+        </w:rPr>
+        <w:t xml:space="preserve"> </w:t>
+      </w:r>
+      <w:proofErr w:type="spellStart"/>
+      <w:r>
+        <w:rPr>
+          <w:rFonts w:ascii="Times New Roman" w:eastAsia="Times New Roman" w:hAnsi="Times New Roman" w:cs="Times New Roman"/>
+          <w:sz w:val="24"/>
+          <w:szCs w:val="24"/>
+        </w:rPr>
+        <w:t>the</w:t>
+      </w:r>
+      <w:proofErr w:type="spellEnd"/>
+      <w:r>
+        <w:rPr>
+          <w:rFonts w:ascii="Times New Roman" w:eastAsia="Times New Roman" w:hAnsi="Times New Roman" w:cs="Times New Roman"/>
+          <w:sz w:val="24"/>
+          <w:szCs w:val="24"/>
+        </w:rPr>
+        <w:t xml:space="preserve"> </w:t>
+      </w:r>
+      <w:proofErr w:type="spellStart"/>
+      <w:r>
+        <w:rPr>
+          <w:rFonts w:ascii="Times New Roman" w:eastAsia="Times New Roman" w:hAnsi="Times New Roman" w:cs="Times New Roman"/>
+          <w:sz w:val="24"/>
+          <w:szCs w:val="24"/>
+        </w:rPr>
+        <w:t>hole</w:t>
+      </w:r>
+      <w:proofErr w:type="spellEnd"/>
+      <w:r>
+        <w:rPr>
+          <w:rFonts w:ascii="Times New Roman" w:eastAsia="Times New Roman" w:hAnsi="Times New Roman" w:cs="Times New Roman"/>
+          <w:sz w:val="24"/>
+          <w:szCs w:val="24"/>
+        </w:rPr>
+        <w:t>.");</w:t>
+      </w:r>
+    </w:p>
+    <w:p>
+      <w:pPr>
+        <w:ind w:right="142"/>
+        <w:rPr>
+          <w:rFonts w:ascii="Times New Roman" w:eastAsia="Times New Roman" w:hAnsi="Times New Roman" w:cs="Times New Roman"/>
+          <w:sz w:val="24"/>
+          <w:szCs w:val="24"/>
+        </w:rPr>
+      </w:pPr>
+      <w:r>
+        <w:rPr>
+          <w:rFonts w:ascii="Times New Roman" w:eastAsia="Times New Roman" w:hAnsi="Times New Roman" w:cs="Times New Roman"/>
+          <w:sz w:val="24"/>
+          <w:szCs w:val="24"/>
+        </w:rPr>
+        <w:t xml:space="preserve">            </w:t>
+      </w:r>
+      <w:proofErr w:type="spellStart"/>
+      <w:r>
+        <w:rPr>
+          <w:rFonts w:ascii="Times New Roman" w:eastAsia="Times New Roman" w:hAnsi="Times New Roman" w:cs="Times New Roman"/>
+          <w:sz w:val="24"/>
+          <w:szCs w:val="24"/>
+        </w:rPr>
+        <w:t>return</w:t>
+      </w:r>
+      <w:proofErr w:type="spellEnd"/>
+      <w:r>
+        <w:rPr>
+          <w:rFonts w:ascii="Times New Roman" w:eastAsia="Times New Roman" w:hAnsi="Times New Roman" w:cs="Times New Roman"/>
+          <w:sz w:val="24"/>
+          <w:szCs w:val="24"/>
+        </w:rPr>
+        <w:t xml:space="preserve"> 1;</w:t>
       </w:r>
     </w:p>
     <w:p>
@@ -1220,7 +2571,25 @@
           <w:szCs w:val="24"/>
         </w:rPr>
         <w:lastRenderedPageBreak/>
-        <w:t xml:space="preserve">        if ((a &lt;= x &amp;&amp; b &lt;= x) ||</w:t>
+        <w:t xml:space="preserve">        </w:t>
+      </w:r>
+      <w:proofErr w:type="spellStart"/>
+      <w:r>
+        <w:rPr>
+          <w:rFonts w:ascii="Times New Roman" w:eastAsia="Times New Roman" w:hAnsi="Times New Roman" w:cs="Times New Roman"/>
+          <w:sz w:val="24"/>
+          <w:szCs w:val="24"/>
+        </w:rPr>
+        <w:t>if</w:t>
+      </w:r>
+      <w:proofErr w:type="spellEnd"/>
+      <w:r>
+        <w:rPr>
+          <w:rFonts w:ascii="Times New Roman" w:eastAsia="Times New Roman" w:hAnsi="Times New Roman" w:cs="Times New Roman"/>
+          <w:sz w:val="24"/>
+          <w:szCs w:val="24"/>
+        </w:rPr>
+        <w:t xml:space="preserve"> ((a &lt;= x &amp;&amp; b &lt;= x) ||</w:t>
       </w:r>
     </w:p>
     <w:p>
@@ -1292,7 +2661,133 @@
           <w:sz w:val="24"/>
           <w:szCs w:val="24"/>
         </w:rPr>
-        <w:t xml:space="preserve">            printf("The brick CAN pass through the hole.\n");</w:t>
+        <w:t xml:space="preserve">            </w:t>
+      </w:r>
+      <w:proofErr w:type="spellStart"/>
+      <w:r>
+        <w:rPr>
+          <w:rFonts w:ascii="Times New Roman" w:eastAsia="Times New Roman" w:hAnsi="Times New Roman" w:cs="Times New Roman"/>
+          <w:sz w:val="24"/>
+          <w:szCs w:val="24"/>
+        </w:rPr>
+        <w:t>printf</w:t>
+      </w:r>
+      <w:proofErr w:type="spellEnd"/>
+      <w:r>
+        <w:rPr>
+          <w:rFonts w:ascii="Times New Roman" w:eastAsia="Times New Roman" w:hAnsi="Times New Roman" w:cs="Times New Roman"/>
+          <w:sz w:val="24"/>
+          <w:szCs w:val="24"/>
+        </w:rPr>
+        <w:t>("</w:t>
+      </w:r>
+      <w:proofErr w:type="spellStart"/>
+      <w:r>
+        <w:rPr>
+          <w:rFonts w:ascii="Times New Roman" w:eastAsia="Times New Roman" w:hAnsi="Times New Roman" w:cs="Times New Roman"/>
+          <w:sz w:val="24"/>
+          <w:szCs w:val="24"/>
+        </w:rPr>
+        <w:t>The</w:t>
+      </w:r>
+      <w:proofErr w:type="spellEnd"/>
+      <w:r>
+        <w:rPr>
+          <w:rFonts w:ascii="Times New Roman" w:eastAsia="Times New Roman" w:hAnsi="Times New Roman" w:cs="Times New Roman"/>
+          <w:sz w:val="24"/>
+          <w:szCs w:val="24"/>
+        </w:rPr>
+        <w:t xml:space="preserve"> </w:t>
+      </w:r>
+      <w:proofErr w:type="spellStart"/>
+      <w:r>
+        <w:rPr>
+          <w:rFonts w:ascii="Times New Roman" w:eastAsia="Times New Roman" w:hAnsi="Times New Roman" w:cs="Times New Roman"/>
+          <w:sz w:val="24"/>
+          <w:szCs w:val="24"/>
+        </w:rPr>
+        <w:t>brick</w:t>
+      </w:r>
+      <w:proofErr w:type="spellEnd"/>
+      <w:r>
+        <w:rPr>
+          <w:rFonts w:ascii="Times New Roman" w:eastAsia="Times New Roman" w:hAnsi="Times New Roman" w:cs="Times New Roman"/>
+          <w:sz w:val="24"/>
+          <w:szCs w:val="24"/>
+        </w:rPr>
+        <w:t xml:space="preserve"> CAN </w:t>
+      </w:r>
+      <w:proofErr w:type="spellStart"/>
+      <w:r>
+        <w:rPr>
+          <w:rFonts w:ascii="Times New Roman" w:eastAsia="Times New Roman" w:hAnsi="Times New Roman" w:cs="Times New Roman"/>
+          <w:sz w:val="24"/>
+          <w:szCs w:val="24"/>
+        </w:rPr>
+        <w:t>pass</w:t>
+      </w:r>
+      <w:proofErr w:type="spellEnd"/>
+      <w:r>
+        <w:rPr>
+          <w:rFonts w:ascii="Times New Roman" w:eastAsia="Times New Roman" w:hAnsi="Times New Roman" w:cs="Times New Roman"/>
+          <w:sz w:val="24"/>
+          <w:szCs w:val="24"/>
+        </w:rPr>
+        <w:t xml:space="preserve"> </w:t>
+      </w:r>
+      <w:proofErr w:type="spellStart"/>
+      <w:r>
+        <w:rPr>
+          <w:rFonts w:ascii="Times New Roman" w:eastAsia="Times New Roman" w:hAnsi="Times New Roman" w:cs="Times New Roman"/>
+          <w:sz w:val="24"/>
+          <w:szCs w:val="24"/>
+        </w:rPr>
+        <w:t>through</w:t>
+      </w:r>
+      <w:proofErr w:type="spellEnd"/>
+      <w:r>
+        <w:rPr>
+          <w:rFonts w:ascii="Times New Roman" w:eastAsia="Times New Roman" w:hAnsi="Times New Roman" w:cs="Times New Roman"/>
+          <w:sz w:val="24"/>
+          <w:szCs w:val="24"/>
+        </w:rPr>
+        <w:t xml:space="preserve"> </w:t>
+      </w:r>
+      <w:proofErr w:type="spellStart"/>
+      <w:r>
+        <w:rPr>
+          <w:rFonts w:ascii="Times New Roman" w:eastAsia="Times New Roman" w:hAnsi="Times New Roman" w:cs="Times New Roman"/>
+          <w:sz w:val="24"/>
+          <w:szCs w:val="24"/>
+        </w:rPr>
+        <w:t>the</w:t>
+      </w:r>
+      <w:proofErr w:type="spellEnd"/>
+      <w:r>
+        <w:rPr>
+          <w:rFonts w:ascii="Times New Roman" w:eastAsia="Times New Roman" w:hAnsi="Times New Roman" w:cs="Times New Roman"/>
+          <w:sz w:val="24"/>
+          <w:szCs w:val="24"/>
+        </w:rPr>
+        <w:t xml:space="preserve"> </w:t>
+      </w:r>
+      <w:proofErr w:type="spellStart"/>
+      <w:r>
+        <w:rPr>
+          <w:rFonts w:ascii="Times New Roman" w:eastAsia="Times New Roman" w:hAnsi="Times New Roman" w:cs="Times New Roman"/>
+          <w:sz w:val="24"/>
+          <w:szCs w:val="24"/>
+        </w:rPr>
+        <w:t>hole</w:t>
+      </w:r>
+      <w:proofErr w:type="spellEnd"/>
+      <w:r>
+        <w:rPr>
+          <w:rFonts w:ascii="Times New Roman" w:eastAsia="Times New Roman" w:hAnsi="Times New Roman" w:cs="Times New Roman"/>
+          <w:sz w:val="24"/>
+          <w:szCs w:val="24"/>
+        </w:rPr>
+        <w:t>.\n");</w:t>
       </w:r>
     </w:p>
     <w:p>
@@ -1328,8 +2823,18 @@
           <w:sz w:val="24"/>
           <w:szCs w:val="24"/>
         </w:rPr>
-        <w:t xml:space="preserve">        else</w:t>
-      </w:r>
+        <w:t xml:space="preserve">        </w:t>
+      </w:r>
+      <w:proofErr w:type="spellStart"/>
+      <w:r>
+        <w:rPr>
+          <w:rFonts w:ascii="Times New Roman" w:eastAsia="Times New Roman" w:hAnsi="Times New Roman" w:cs="Times New Roman"/>
+          <w:sz w:val="24"/>
+          <w:szCs w:val="24"/>
+        </w:rPr>
+        <w:t>else</w:t>
+      </w:r>
+      <w:proofErr w:type="spellEnd"/>
     </w:p>
     <w:p>
       <w:pPr>
@@ -1364,7 +2869,133 @@
           <w:sz w:val="24"/>
           <w:szCs w:val="24"/>
         </w:rPr>
-        <w:t xml:space="preserve">            printf("The brick CANNOT pass through the hole.\n");</w:t>
+        <w:t xml:space="preserve">            </w:t>
+      </w:r>
+      <w:proofErr w:type="spellStart"/>
+      <w:r>
+        <w:rPr>
+          <w:rFonts w:ascii="Times New Roman" w:eastAsia="Times New Roman" w:hAnsi="Times New Roman" w:cs="Times New Roman"/>
+          <w:sz w:val="24"/>
+          <w:szCs w:val="24"/>
+        </w:rPr>
+        <w:t>printf</w:t>
+      </w:r>
+      <w:proofErr w:type="spellEnd"/>
+      <w:r>
+        <w:rPr>
+          <w:rFonts w:ascii="Times New Roman" w:eastAsia="Times New Roman" w:hAnsi="Times New Roman" w:cs="Times New Roman"/>
+          <w:sz w:val="24"/>
+          <w:szCs w:val="24"/>
+        </w:rPr>
+        <w:t>("</w:t>
+      </w:r>
+      <w:proofErr w:type="spellStart"/>
+      <w:r>
+        <w:rPr>
+          <w:rFonts w:ascii="Times New Roman" w:eastAsia="Times New Roman" w:hAnsi="Times New Roman" w:cs="Times New Roman"/>
+          <w:sz w:val="24"/>
+          <w:szCs w:val="24"/>
+        </w:rPr>
+        <w:t>The</w:t>
+      </w:r>
+      <w:proofErr w:type="spellEnd"/>
+      <w:r>
+        <w:rPr>
+          <w:rFonts w:ascii="Times New Roman" w:eastAsia="Times New Roman" w:hAnsi="Times New Roman" w:cs="Times New Roman"/>
+          <w:sz w:val="24"/>
+          <w:szCs w:val="24"/>
+        </w:rPr>
+        <w:t xml:space="preserve"> </w:t>
+      </w:r>
+      <w:proofErr w:type="spellStart"/>
+      <w:r>
+        <w:rPr>
+          <w:rFonts w:ascii="Times New Roman" w:eastAsia="Times New Roman" w:hAnsi="Times New Roman" w:cs="Times New Roman"/>
+          <w:sz w:val="24"/>
+          <w:szCs w:val="24"/>
+        </w:rPr>
+        <w:t>brick</w:t>
+      </w:r>
+      <w:proofErr w:type="spellEnd"/>
+      <w:r>
+        <w:rPr>
+          <w:rFonts w:ascii="Times New Roman" w:eastAsia="Times New Roman" w:hAnsi="Times New Roman" w:cs="Times New Roman"/>
+          <w:sz w:val="24"/>
+          <w:szCs w:val="24"/>
+        </w:rPr>
+        <w:t xml:space="preserve"> CANNOT </w:t>
+      </w:r>
+      <w:proofErr w:type="spellStart"/>
+      <w:r>
+        <w:rPr>
+          <w:rFonts w:ascii="Times New Roman" w:eastAsia="Times New Roman" w:hAnsi="Times New Roman" w:cs="Times New Roman"/>
+          <w:sz w:val="24"/>
+          <w:szCs w:val="24"/>
+        </w:rPr>
+        <w:t>pass</w:t>
+      </w:r>
+      <w:proofErr w:type="spellEnd"/>
+      <w:r>
+        <w:rPr>
+          <w:rFonts w:ascii="Times New Roman" w:eastAsia="Times New Roman" w:hAnsi="Times New Roman" w:cs="Times New Roman"/>
+          <w:sz w:val="24"/>
+          <w:szCs w:val="24"/>
+        </w:rPr>
+        <w:t xml:space="preserve"> </w:t>
+      </w:r>
+      <w:proofErr w:type="spellStart"/>
+      <w:r>
+        <w:rPr>
+          <w:rFonts w:ascii="Times New Roman" w:eastAsia="Times New Roman" w:hAnsi="Times New Roman" w:cs="Times New Roman"/>
+          <w:sz w:val="24"/>
+          <w:szCs w:val="24"/>
+        </w:rPr>
+        <w:t>through</w:t>
+      </w:r>
+      <w:proofErr w:type="spellEnd"/>
+      <w:r>
+        <w:rPr>
+          <w:rFonts w:ascii="Times New Roman" w:eastAsia="Times New Roman" w:hAnsi="Times New Roman" w:cs="Times New Roman"/>
+          <w:sz w:val="24"/>
+          <w:szCs w:val="24"/>
+        </w:rPr>
+        <w:t xml:space="preserve"> </w:t>
+      </w:r>
+      <w:proofErr w:type="spellStart"/>
+      <w:r>
+        <w:rPr>
+          <w:rFonts w:ascii="Times New Roman" w:eastAsia="Times New Roman" w:hAnsi="Times New Roman" w:cs="Times New Roman"/>
+          <w:sz w:val="24"/>
+          <w:szCs w:val="24"/>
+        </w:rPr>
+        <w:t>the</w:t>
+      </w:r>
+      <w:proofErr w:type="spellEnd"/>
+      <w:r>
+        <w:rPr>
+          <w:rFonts w:ascii="Times New Roman" w:eastAsia="Times New Roman" w:hAnsi="Times New Roman" w:cs="Times New Roman"/>
+          <w:sz w:val="24"/>
+          <w:szCs w:val="24"/>
+        </w:rPr>
+        <w:t xml:space="preserve"> </w:t>
+      </w:r>
+      <w:proofErr w:type="spellStart"/>
+      <w:r>
+        <w:rPr>
+          <w:rFonts w:ascii="Times New Roman" w:eastAsia="Times New Roman" w:hAnsi="Times New Roman" w:cs="Times New Roman"/>
+          <w:sz w:val="24"/>
+          <w:szCs w:val="24"/>
+        </w:rPr>
+        <w:t>hole</w:t>
+      </w:r>
+      <w:proofErr w:type="spellEnd"/>
+      <w:r>
+        <w:rPr>
+          <w:rFonts w:ascii="Times New Roman" w:eastAsia="Times New Roman" w:hAnsi="Times New Roman" w:cs="Times New Roman"/>
+          <w:sz w:val="24"/>
+          <w:szCs w:val="24"/>
+        </w:rPr>
+        <w:t>.\n");</w:t>
       </w:r>
     </w:p>
     <w:p>
@@ -1410,127 +3041,497 @@
           <w:sz w:val="24"/>
           <w:szCs w:val="24"/>
         </w:rPr>
-        <w:t xml:space="preserve">        // Clear input buffer</w:t>
-      </w:r>
-    </w:p>
-    <w:p>
-      <w:pPr>
-        <w:ind w:right="142"/>
-        <w:rPr>
-          <w:rFonts w:ascii="Times New Roman" w:eastAsia="Times New Roman" w:hAnsi="Times New Roman" w:cs="Times New Roman"/>
-          <w:sz w:val="24"/>
-          <w:szCs w:val="24"/>
-        </w:rPr>
-      </w:pPr>
-      <w:r>
-        <w:rPr>
-          <w:rFonts w:ascii="Times New Roman" w:eastAsia="Times New Roman" w:hAnsi="Times New Roman" w:cs="Times New Roman"/>
-          <w:sz w:val="24"/>
-          <w:szCs w:val="24"/>
-        </w:rPr>
-        <w:t xml:space="preserve">        while (getchar() != '\n');</w:t>
-      </w:r>
-    </w:p>
-    <w:p>
-      <w:pPr>
-        <w:ind w:right="142"/>
-        <w:rPr>
-          <w:rFonts w:ascii="Times New Roman" w:eastAsia="Times New Roman" w:hAnsi="Times New Roman" w:cs="Times New Roman"/>
-          <w:sz w:val="24"/>
-          <w:szCs w:val="24"/>
-        </w:rPr>
-      </w:pPr>
-    </w:p>
-    <w:p>
-      <w:pPr>
-        <w:ind w:right="142"/>
-        <w:rPr>
-          <w:rFonts w:ascii="Times New Roman" w:eastAsia="Times New Roman" w:hAnsi="Times New Roman" w:cs="Times New Roman"/>
-          <w:sz w:val="24"/>
-          <w:szCs w:val="24"/>
-        </w:rPr>
-      </w:pPr>
-      <w:r>
-        <w:rPr>
-          <w:rFonts w:ascii="Times New Roman" w:eastAsia="Times New Roman" w:hAnsi="Times New Roman" w:cs="Times New Roman"/>
-          <w:sz w:val="24"/>
-          <w:szCs w:val="24"/>
-        </w:rPr>
-        <w:t xml:space="preserve">        printf("Do you want to check another brick? (Y/N): ");</w:t>
-      </w:r>
-    </w:p>
-    <w:p>
-      <w:pPr>
-        <w:ind w:right="142"/>
-        <w:rPr>
-          <w:rFonts w:ascii="Times New Roman" w:eastAsia="Times New Roman" w:hAnsi="Times New Roman" w:cs="Times New Roman"/>
-          <w:sz w:val="24"/>
-          <w:szCs w:val="24"/>
-        </w:rPr>
-      </w:pPr>
-      <w:r>
-        <w:rPr>
-          <w:rFonts w:ascii="Times New Roman" w:eastAsia="Times New Roman" w:hAnsi="Times New Roman" w:cs="Times New Roman"/>
-          <w:sz w:val="24"/>
-          <w:szCs w:val="24"/>
-        </w:rPr>
-        <w:t xml:space="preserve">        choice = getchar();</w:t>
-      </w:r>
-    </w:p>
-    <w:p>
-      <w:pPr>
-        <w:ind w:right="142"/>
-        <w:rPr>
-          <w:rFonts w:ascii="Times New Roman" w:eastAsia="Times New Roman" w:hAnsi="Times New Roman" w:cs="Times New Roman"/>
-          <w:sz w:val="24"/>
-          <w:szCs w:val="24"/>
-        </w:rPr>
-      </w:pPr>
-    </w:p>
-    <w:p>
-      <w:pPr>
-        <w:ind w:right="142"/>
-        <w:rPr>
-          <w:rFonts w:ascii="Times New Roman" w:eastAsia="Times New Roman" w:hAnsi="Times New Roman" w:cs="Times New Roman"/>
-          <w:sz w:val="24"/>
-          <w:szCs w:val="24"/>
-        </w:rPr>
-      </w:pPr>
-      <w:r>
-        <w:rPr>
-          <w:rFonts w:ascii="Times New Roman" w:eastAsia="Times New Roman" w:hAnsi="Times New Roman" w:cs="Times New Roman"/>
-          <w:sz w:val="24"/>
-          <w:szCs w:val="24"/>
-        </w:rPr>
-        <w:t xml:space="preserve">    } while (choice == 'Y' || choice == 'y');</w:t>
-      </w:r>
-    </w:p>
-    <w:p>
-      <w:pPr>
-        <w:ind w:right="142"/>
-        <w:rPr>
-          <w:rFonts w:ascii="Times New Roman" w:eastAsia="Times New Roman" w:hAnsi="Times New Roman" w:cs="Times New Roman"/>
-          <w:sz w:val="24"/>
-          <w:szCs w:val="24"/>
-        </w:rPr>
-      </w:pPr>
-    </w:p>
-    <w:p>
-      <w:pPr>
-        <w:ind w:right="142"/>
-        <w:rPr>
-          <w:rFonts w:ascii="Times New Roman" w:eastAsia="Times New Roman" w:hAnsi="Times New Roman" w:cs="Times New Roman"/>
-          <w:sz w:val="24"/>
-          <w:szCs w:val="24"/>
-        </w:rPr>
-      </w:pPr>
-      <w:r>
-        <w:rPr>
-          <w:rFonts w:ascii="Times New Roman" w:eastAsia="Times New Roman" w:hAnsi="Times New Roman" w:cs="Times New Roman"/>
-          <w:sz w:val="24"/>
-          <w:szCs w:val="24"/>
-        </w:rPr>
-        <w:t xml:space="preserve">    printf("Program ended.\n");</w:t>
+        <w:t xml:space="preserve">        // </w:t>
+      </w:r>
+      <w:proofErr w:type="spellStart"/>
+      <w:r>
+        <w:rPr>
+          <w:rFonts w:ascii="Times New Roman" w:eastAsia="Times New Roman" w:hAnsi="Times New Roman" w:cs="Times New Roman"/>
+          <w:sz w:val="24"/>
+          <w:szCs w:val="24"/>
+        </w:rPr>
+        <w:t>Clear</w:t>
+      </w:r>
+      <w:proofErr w:type="spellEnd"/>
+      <w:r>
+        <w:rPr>
+          <w:rFonts w:ascii="Times New Roman" w:eastAsia="Times New Roman" w:hAnsi="Times New Roman" w:cs="Times New Roman"/>
+          <w:sz w:val="24"/>
+          <w:szCs w:val="24"/>
+        </w:rPr>
+        <w:t xml:space="preserve"> </w:t>
+      </w:r>
+      <w:proofErr w:type="spellStart"/>
+      <w:r>
+        <w:rPr>
+          <w:rFonts w:ascii="Times New Roman" w:eastAsia="Times New Roman" w:hAnsi="Times New Roman" w:cs="Times New Roman"/>
+          <w:sz w:val="24"/>
+          <w:szCs w:val="24"/>
+        </w:rPr>
+        <w:t>input</w:t>
+      </w:r>
+      <w:proofErr w:type="spellEnd"/>
+      <w:r>
+        <w:rPr>
+          <w:rFonts w:ascii="Times New Roman" w:eastAsia="Times New Roman" w:hAnsi="Times New Roman" w:cs="Times New Roman"/>
+          <w:sz w:val="24"/>
+          <w:szCs w:val="24"/>
+        </w:rPr>
+        <w:t xml:space="preserve"> </w:t>
+      </w:r>
+      <w:proofErr w:type="spellStart"/>
+      <w:r>
+        <w:rPr>
+          <w:rFonts w:ascii="Times New Roman" w:eastAsia="Times New Roman" w:hAnsi="Times New Roman" w:cs="Times New Roman"/>
+          <w:sz w:val="24"/>
+          <w:szCs w:val="24"/>
+        </w:rPr>
+        <w:t>buffer</w:t>
+      </w:r>
+      <w:proofErr w:type="spellEnd"/>
+    </w:p>
+    <w:p>
+      <w:pPr>
+        <w:ind w:right="142"/>
+        <w:rPr>
+          <w:rFonts w:ascii="Times New Roman" w:eastAsia="Times New Roman" w:hAnsi="Times New Roman" w:cs="Times New Roman"/>
+          <w:sz w:val="24"/>
+          <w:szCs w:val="24"/>
+        </w:rPr>
+      </w:pPr>
+      <w:r>
+        <w:rPr>
+          <w:rFonts w:ascii="Times New Roman" w:eastAsia="Times New Roman" w:hAnsi="Times New Roman" w:cs="Times New Roman"/>
+          <w:sz w:val="24"/>
+          <w:szCs w:val="24"/>
+        </w:rPr>
+        <w:t xml:space="preserve">        </w:t>
+      </w:r>
+      <w:proofErr w:type="spellStart"/>
+      <w:r>
+        <w:rPr>
+          <w:rFonts w:ascii="Times New Roman" w:eastAsia="Times New Roman" w:hAnsi="Times New Roman" w:cs="Times New Roman"/>
+          <w:sz w:val="24"/>
+          <w:szCs w:val="24"/>
+        </w:rPr>
+        <w:t>while</w:t>
+      </w:r>
+      <w:proofErr w:type="spellEnd"/>
+      <w:r>
+        <w:rPr>
+          <w:rFonts w:ascii="Times New Roman" w:eastAsia="Times New Roman" w:hAnsi="Times New Roman" w:cs="Times New Roman"/>
+          <w:sz w:val="24"/>
+          <w:szCs w:val="24"/>
+        </w:rPr>
+        <w:t xml:space="preserve"> (</w:t>
+      </w:r>
+      <w:proofErr w:type="spellStart"/>
+      <w:r>
+        <w:rPr>
+          <w:rFonts w:ascii="Times New Roman" w:eastAsia="Times New Roman" w:hAnsi="Times New Roman" w:cs="Times New Roman"/>
+          <w:sz w:val="24"/>
+          <w:szCs w:val="24"/>
+        </w:rPr>
+        <w:t>getchar</w:t>
+      </w:r>
+      <w:proofErr w:type="spellEnd"/>
+      <w:r>
+        <w:rPr>
+          <w:rFonts w:ascii="Times New Roman" w:eastAsia="Times New Roman" w:hAnsi="Times New Roman" w:cs="Times New Roman"/>
+          <w:sz w:val="24"/>
+          <w:szCs w:val="24"/>
+        </w:rPr>
+        <w:t>() != '\n');</w:t>
+      </w:r>
+    </w:p>
+    <w:p>
+      <w:pPr>
+        <w:ind w:right="142"/>
+        <w:rPr>
+          <w:rFonts w:ascii="Times New Roman" w:eastAsia="Times New Roman" w:hAnsi="Times New Roman" w:cs="Times New Roman"/>
+          <w:sz w:val="24"/>
+          <w:szCs w:val="24"/>
+        </w:rPr>
+      </w:pPr>
+    </w:p>
+    <w:p>
+      <w:pPr>
+        <w:ind w:right="142"/>
+        <w:rPr>
+          <w:rFonts w:ascii="Times New Roman" w:eastAsia="Times New Roman" w:hAnsi="Times New Roman" w:cs="Times New Roman"/>
+          <w:sz w:val="24"/>
+          <w:szCs w:val="24"/>
+        </w:rPr>
+      </w:pPr>
+      <w:r>
+        <w:rPr>
+          <w:rFonts w:ascii="Times New Roman" w:eastAsia="Times New Roman" w:hAnsi="Times New Roman" w:cs="Times New Roman"/>
+          <w:sz w:val="24"/>
+          <w:szCs w:val="24"/>
+        </w:rPr>
+        <w:t xml:space="preserve">        </w:t>
+      </w:r>
+      <w:proofErr w:type="spellStart"/>
+      <w:r>
+        <w:rPr>
+          <w:rFonts w:ascii="Times New Roman" w:eastAsia="Times New Roman" w:hAnsi="Times New Roman" w:cs="Times New Roman"/>
+          <w:sz w:val="24"/>
+          <w:szCs w:val="24"/>
+        </w:rPr>
+        <w:t>printf</w:t>
+      </w:r>
+      <w:proofErr w:type="spellEnd"/>
+      <w:r>
+        <w:rPr>
+          <w:rFonts w:ascii="Times New Roman" w:eastAsia="Times New Roman" w:hAnsi="Times New Roman" w:cs="Times New Roman"/>
+          <w:sz w:val="24"/>
+          <w:szCs w:val="24"/>
+        </w:rPr>
+        <w:t>("</w:t>
+      </w:r>
+      <w:proofErr w:type="spellStart"/>
+      <w:r>
+        <w:rPr>
+          <w:rFonts w:ascii="Times New Roman" w:eastAsia="Times New Roman" w:hAnsi="Times New Roman" w:cs="Times New Roman"/>
+          <w:sz w:val="24"/>
+          <w:szCs w:val="24"/>
+        </w:rPr>
+        <w:t>Do</w:t>
+      </w:r>
+      <w:proofErr w:type="spellEnd"/>
+      <w:r>
+        <w:rPr>
+          <w:rFonts w:ascii="Times New Roman" w:eastAsia="Times New Roman" w:hAnsi="Times New Roman" w:cs="Times New Roman"/>
+          <w:sz w:val="24"/>
+          <w:szCs w:val="24"/>
+        </w:rPr>
+        <w:t xml:space="preserve"> </w:t>
+      </w:r>
+      <w:proofErr w:type="spellStart"/>
+      <w:r>
+        <w:rPr>
+          <w:rFonts w:ascii="Times New Roman" w:eastAsia="Times New Roman" w:hAnsi="Times New Roman" w:cs="Times New Roman"/>
+          <w:sz w:val="24"/>
+          <w:szCs w:val="24"/>
+        </w:rPr>
+        <w:t>you</w:t>
+      </w:r>
+      <w:proofErr w:type="spellEnd"/>
+      <w:r>
+        <w:rPr>
+          <w:rFonts w:ascii="Times New Roman" w:eastAsia="Times New Roman" w:hAnsi="Times New Roman" w:cs="Times New Roman"/>
+          <w:sz w:val="24"/>
+          <w:szCs w:val="24"/>
+        </w:rPr>
+        <w:t xml:space="preserve"> </w:t>
+      </w:r>
+      <w:proofErr w:type="spellStart"/>
+      <w:r>
+        <w:rPr>
+          <w:rFonts w:ascii="Times New Roman" w:eastAsia="Times New Roman" w:hAnsi="Times New Roman" w:cs="Times New Roman"/>
+          <w:sz w:val="24"/>
+          <w:szCs w:val="24"/>
+        </w:rPr>
+        <w:t>want</w:t>
+      </w:r>
+      <w:proofErr w:type="spellEnd"/>
+      <w:r>
+        <w:rPr>
+          <w:rFonts w:ascii="Times New Roman" w:eastAsia="Times New Roman" w:hAnsi="Times New Roman" w:cs="Times New Roman"/>
+          <w:sz w:val="24"/>
+          <w:szCs w:val="24"/>
+        </w:rPr>
+        <w:t xml:space="preserve"> </w:t>
+      </w:r>
+      <w:proofErr w:type="spellStart"/>
+      <w:r>
+        <w:rPr>
+          <w:rFonts w:ascii="Times New Roman" w:eastAsia="Times New Roman" w:hAnsi="Times New Roman" w:cs="Times New Roman"/>
+          <w:sz w:val="24"/>
+          <w:szCs w:val="24"/>
+        </w:rPr>
+        <w:t>to</w:t>
+      </w:r>
+      <w:proofErr w:type="spellEnd"/>
+      <w:r>
+        <w:rPr>
+          <w:rFonts w:ascii="Times New Roman" w:eastAsia="Times New Roman" w:hAnsi="Times New Roman" w:cs="Times New Roman"/>
+          <w:sz w:val="24"/>
+          <w:szCs w:val="24"/>
+        </w:rPr>
+        <w:t xml:space="preserve"> </w:t>
+      </w:r>
+      <w:proofErr w:type="spellStart"/>
+      <w:r>
+        <w:rPr>
+          <w:rFonts w:ascii="Times New Roman" w:eastAsia="Times New Roman" w:hAnsi="Times New Roman" w:cs="Times New Roman"/>
+          <w:sz w:val="24"/>
+          <w:szCs w:val="24"/>
+        </w:rPr>
+        <w:t>check</w:t>
+      </w:r>
+      <w:proofErr w:type="spellEnd"/>
+      <w:r>
+        <w:rPr>
+          <w:rFonts w:ascii="Times New Roman" w:eastAsia="Times New Roman" w:hAnsi="Times New Roman" w:cs="Times New Roman"/>
+          <w:sz w:val="24"/>
+          <w:szCs w:val="24"/>
+        </w:rPr>
+        <w:t xml:space="preserve"> </w:t>
+      </w:r>
+      <w:proofErr w:type="spellStart"/>
+      <w:r>
+        <w:rPr>
+          <w:rFonts w:ascii="Times New Roman" w:eastAsia="Times New Roman" w:hAnsi="Times New Roman" w:cs="Times New Roman"/>
+          <w:sz w:val="24"/>
+          <w:szCs w:val="24"/>
+        </w:rPr>
+        <w:t>another</w:t>
+      </w:r>
+      <w:proofErr w:type="spellEnd"/>
+      <w:r>
+        <w:rPr>
+          <w:rFonts w:ascii="Times New Roman" w:eastAsia="Times New Roman" w:hAnsi="Times New Roman" w:cs="Times New Roman"/>
+          <w:sz w:val="24"/>
+          <w:szCs w:val="24"/>
+        </w:rPr>
+        <w:t xml:space="preserve"> </w:t>
+      </w:r>
+      <w:proofErr w:type="spellStart"/>
+      <w:r>
+        <w:rPr>
+          <w:rFonts w:ascii="Times New Roman" w:eastAsia="Times New Roman" w:hAnsi="Times New Roman" w:cs="Times New Roman"/>
+          <w:sz w:val="24"/>
+          <w:szCs w:val="24"/>
+        </w:rPr>
+        <w:t>brick</w:t>
+      </w:r>
+      <w:proofErr w:type="spellEnd"/>
+      <w:r>
+        <w:rPr>
+          <w:rFonts w:ascii="Times New Roman" w:eastAsia="Times New Roman" w:hAnsi="Times New Roman" w:cs="Times New Roman"/>
+          <w:sz w:val="24"/>
+          <w:szCs w:val="24"/>
+        </w:rPr>
+        <w:t>? (Y/N): ");</w:t>
+      </w:r>
+    </w:p>
+    <w:p>
+      <w:pPr>
+        <w:ind w:right="142"/>
+        <w:rPr>
+          <w:rFonts w:ascii="Times New Roman" w:eastAsia="Times New Roman" w:hAnsi="Times New Roman" w:cs="Times New Roman"/>
+          <w:sz w:val="24"/>
+          <w:szCs w:val="24"/>
+        </w:rPr>
+      </w:pPr>
+      <w:r>
+        <w:rPr>
+          <w:rFonts w:ascii="Times New Roman" w:eastAsia="Times New Roman" w:hAnsi="Times New Roman" w:cs="Times New Roman"/>
+          <w:sz w:val="24"/>
+          <w:szCs w:val="24"/>
+        </w:rPr>
+        <w:t xml:space="preserve">        </w:t>
+      </w:r>
+      <w:proofErr w:type="spellStart"/>
+      <w:r>
+        <w:rPr>
+          <w:rFonts w:ascii="Times New Roman" w:eastAsia="Times New Roman" w:hAnsi="Times New Roman" w:cs="Times New Roman"/>
+          <w:sz w:val="24"/>
+          <w:szCs w:val="24"/>
+        </w:rPr>
+        <w:t>choice</w:t>
+      </w:r>
+      <w:proofErr w:type="spellEnd"/>
+      <w:r>
+        <w:rPr>
+          <w:rFonts w:ascii="Times New Roman" w:eastAsia="Times New Roman" w:hAnsi="Times New Roman" w:cs="Times New Roman"/>
+          <w:sz w:val="24"/>
+          <w:szCs w:val="24"/>
+        </w:rPr>
+        <w:t xml:space="preserve"> = </w:t>
+      </w:r>
+      <w:proofErr w:type="spellStart"/>
+      <w:r>
+        <w:rPr>
+          <w:rFonts w:ascii="Times New Roman" w:eastAsia="Times New Roman" w:hAnsi="Times New Roman" w:cs="Times New Roman"/>
+          <w:sz w:val="24"/>
+          <w:szCs w:val="24"/>
+        </w:rPr>
+        <w:t>getchar</w:t>
+      </w:r>
+      <w:proofErr w:type="spellEnd"/>
+      <w:r>
+        <w:rPr>
+          <w:rFonts w:ascii="Times New Roman" w:eastAsia="Times New Roman" w:hAnsi="Times New Roman" w:cs="Times New Roman"/>
+          <w:sz w:val="24"/>
+          <w:szCs w:val="24"/>
+        </w:rPr>
+        <w:t>();</w:t>
+      </w:r>
+    </w:p>
+    <w:p>
+      <w:pPr>
+        <w:ind w:right="142"/>
+        <w:rPr>
+          <w:rFonts w:ascii="Times New Roman" w:eastAsia="Times New Roman" w:hAnsi="Times New Roman" w:cs="Times New Roman"/>
+          <w:sz w:val="24"/>
+          <w:szCs w:val="24"/>
+        </w:rPr>
+      </w:pPr>
+    </w:p>
+    <w:p>
+      <w:pPr>
+        <w:ind w:right="142"/>
+        <w:rPr>
+          <w:rFonts w:ascii="Times New Roman" w:eastAsia="Times New Roman" w:hAnsi="Times New Roman" w:cs="Times New Roman"/>
+          <w:sz w:val="24"/>
+          <w:szCs w:val="24"/>
+        </w:rPr>
+      </w:pPr>
+      <w:r>
+        <w:rPr>
+          <w:rFonts w:ascii="Times New Roman" w:eastAsia="Times New Roman" w:hAnsi="Times New Roman" w:cs="Times New Roman"/>
+          <w:sz w:val="24"/>
+          <w:szCs w:val="24"/>
+        </w:rPr>
+        <w:t xml:space="preserve">    } </w:t>
+      </w:r>
+      <w:proofErr w:type="spellStart"/>
+      <w:r>
+        <w:rPr>
+          <w:rFonts w:ascii="Times New Roman" w:eastAsia="Times New Roman" w:hAnsi="Times New Roman" w:cs="Times New Roman"/>
+          <w:sz w:val="24"/>
+          <w:szCs w:val="24"/>
+        </w:rPr>
+        <w:t>while</w:t>
+      </w:r>
+      <w:proofErr w:type="spellEnd"/>
+      <w:r>
+        <w:rPr>
+          <w:rFonts w:ascii="Times New Roman" w:eastAsia="Times New Roman" w:hAnsi="Times New Roman" w:cs="Times New Roman"/>
+          <w:sz w:val="24"/>
+          <w:szCs w:val="24"/>
+        </w:rPr>
+        <w:t xml:space="preserve"> (</w:t>
+      </w:r>
+      <w:proofErr w:type="spellStart"/>
+      <w:r>
+        <w:rPr>
+          <w:rFonts w:ascii="Times New Roman" w:eastAsia="Times New Roman" w:hAnsi="Times New Roman" w:cs="Times New Roman"/>
+          <w:sz w:val="24"/>
+          <w:szCs w:val="24"/>
+        </w:rPr>
+        <w:t>choice</w:t>
+      </w:r>
+      <w:proofErr w:type="spellEnd"/>
+      <w:r>
+        <w:rPr>
+          <w:rFonts w:ascii="Times New Roman" w:eastAsia="Times New Roman" w:hAnsi="Times New Roman" w:cs="Times New Roman"/>
+          <w:sz w:val="24"/>
+          <w:szCs w:val="24"/>
+        </w:rPr>
+        <w:t xml:space="preserve"> == 'Y' || </w:t>
+      </w:r>
+      <w:proofErr w:type="spellStart"/>
+      <w:r>
+        <w:rPr>
+          <w:rFonts w:ascii="Times New Roman" w:eastAsia="Times New Roman" w:hAnsi="Times New Roman" w:cs="Times New Roman"/>
+          <w:sz w:val="24"/>
+          <w:szCs w:val="24"/>
+        </w:rPr>
+        <w:t>choice</w:t>
+      </w:r>
+      <w:proofErr w:type="spellEnd"/>
+      <w:r>
+        <w:rPr>
+          <w:rFonts w:ascii="Times New Roman" w:eastAsia="Times New Roman" w:hAnsi="Times New Roman" w:cs="Times New Roman"/>
+          <w:sz w:val="24"/>
+          <w:szCs w:val="24"/>
+        </w:rPr>
+        <w:t xml:space="preserve"> == 'y');</w:t>
+      </w:r>
+    </w:p>
+    <w:p>
+      <w:pPr>
+        <w:ind w:right="142"/>
+        <w:rPr>
+          <w:rFonts w:ascii="Times New Roman" w:eastAsia="Times New Roman" w:hAnsi="Times New Roman" w:cs="Times New Roman"/>
+          <w:sz w:val="24"/>
+          <w:szCs w:val="24"/>
+        </w:rPr>
+      </w:pPr>
+    </w:p>
+    <w:p>
+      <w:pPr>
+        <w:ind w:right="142"/>
+        <w:rPr>
+          <w:rFonts w:ascii="Times New Roman" w:eastAsia="Times New Roman" w:hAnsi="Times New Roman" w:cs="Times New Roman"/>
+          <w:sz w:val="24"/>
+          <w:szCs w:val="24"/>
+        </w:rPr>
+      </w:pPr>
+      <w:r>
+        <w:rPr>
+          <w:rFonts w:ascii="Times New Roman" w:eastAsia="Times New Roman" w:hAnsi="Times New Roman" w:cs="Times New Roman"/>
+          <w:sz w:val="24"/>
+          <w:szCs w:val="24"/>
+        </w:rPr>
+        <w:t xml:space="preserve">    </w:t>
+      </w:r>
+      <w:proofErr w:type="spellStart"/>
+      <w:r>
+        <w:rPr>
+          <w:rFonts w:ascii="Times New Roman" w:eastAsia="Times New Roman" w:hAnsi="Times New Roman" w:cs="Times New Roman"/>
+          <w:sz w:val="24"/>
+          <w:szCs w:val="24"/>
+        </w:rPr>
+        <w:t>printf</w:t>
+      </w:r>
+      <w:proofErr w:type="spellEnd"/>
+      <w:r>
+        <w:rPr>
+          <w:rFonts w:ascii="Times New Roman" w:eastAsia="Times New Roman" w:hAnsi="Times New Roman" w:cs="Times New Roman"/>
+          <w:sz w:val="24"/>
+          <w:szCs w:val="24"/>
+        </w:rPr>
+        <w:t>("</w:t>
+      </w:r>
+      <w:proofErr w:type="spellStart"/>
+      <w:r>
+        <w:rPr>
+          <w:rFonts w:ascii="Times New Roman" w:eastAsia="Times New Roman" w:hAnsi="Times New Roman" w:cs="Times New Roman"/>
+          <w:sz w:val="24"/>
+          <w:szCs w:val="24"/>
+        </w:rPr>
+        <w:t>Program</w:t>
+      </w:r>
+      <w:proofErr w:type="spellEnd"/>
+      <w:r>
+        <w:rPr>
+          <w:rFonts w:ascii="Times New Roman" w:eastAsia="Times New Roman" w:hAnsi="Times New Roman" w:cs="Times New Roman"/>
+          <w:sz w:val="24"/>
+          <w:szCs w:val="24"/>
+        </w:rPr>
+        <w:t xml:space="preserve"> </w:t>
+      </w:r>
+      <w:proofErr w:type="spellStart"/>
+      <w:r>
+        <w:rPr>
+          <w:rFonts w:ascii="Times New Roman" w:eastAsia="Times New Roman" w:hAnsi="Times New Roman" w:cs="Times New Roman"/>
+          <w:sz w:val="24"/>
+          <w:szCs w:val="24"/>
+        </w:rPr>
+        <w:t>ended</w:t>
+      </w:r>
+      <w:proofErr w:type="spellEnd"/>
+      <w:r>
+        <w:rPr>
+          <w:rFonts w:ascii="Times New Roman" w:eastAsia="Times New Roman" w:hAnsi="Times New Roman" w:cs="Times New Roman"/>
+          <w:sz w:val="24"/>
+          <w:szCs w:val="24"/>
+        </w:rPr>
+        <w:t>.\n");</w:t>
       </w:r>
     </w:p>
     <w:p>
@@ -1687,15 +3688,7 @@
           <w:sz w:val="24"/>
           <w:szCs w:val="24"/>
         </w:rPr>
-        <w:t xml:space="preserve">1. </w:t>
-      </w:r>
-      <w:r>
-        <w:rPr>
-          <w:rFonts w:ascii="Times New Roman" w:eastAsia="Times New Roman" w:hAnsi="Times New Roman" w:cs="Times New Roman"/>
-          <w:sz w:val="24"/>
-          <w:szCs w:val="24"/>
-        </w:rPr>
-        <w:t>Які знаки логічних і порозрядних операцій в мові Сі ви знаєте?</w:t>
+        <w:t>1. Які знаки логічних і порозрядних операцій в мові Сі ви знаєте?</w:t>
       </w:r>
     </w:p>
     <w:p>
@@ -1994,6 +3987,8 @@
           <w:szCs w:val="24"/>
         </w:rPr>
       </w:pPr>
+      <w:proofErr w:type="spellStart"/>
+      <w:proofErr w:type="gramStart"/>
       <w:r>
         <w:rPr>
           <w:rFonts w:ascii="Times New Roman" w:eastAsia="Times New Roman" w:hAnsi="Times New Roman" w:cs="Times New Roman"/>
@@ -2009,56 +4004,256 @@
           <w:sz w:val="24"/>
           <w:szCs w:val="24"/>
         </w:rPr>
-        <w:t>nt, short, long, long long</w:t>
-      </w:r>
-    </w:p>
-    <w:p>
-      <w:pPr>
-        <w:ind w:right="142"/>
-        <w:rPr>
-          <w:rFonts w:ascii="Times New Roman" w:eastAsia="Times New Roman" w:hAnsi="Times New Roman" w:cs="Times New Roman"/>
-          <w:sz w:val="24"/>
-          <w:szCs w:val="24"/>
-        </w:rPr>
-      </w:pPr>
-      <w:r>
-        <w:rPr>
-          <w:rFonts w:ascii="Times New Roman" w:eastAsia="Times New Roman" w:hAnsi="Times New Roman" w:cs="Times New Roman"/>
-          <w:sz w:val="24"/>
-          <w:szCs w:val="24"/>
-        </w:rPr>
-        <w:t xml:space="preserve">3. </w:t>
-      </w:r>
-      <w:r>
-        <w:rPr>
-          <w:rFonts w:ascii="Times New Roman" w:eastAsia="Times New Roman" w:hAnsi="Times New Roman" w:cs="Times New Roman"/>
-          <w:sz w:val="24"/>
-          <w:szCs w:val="24"/>
-        </w:rPr>
-        <w:t>Які типи даних оголошують змінні дійсного типу?</w:t>
-      </w:r>
-    </w:p>
-    <w:p>
-      <w:pPr>
-        <w:ind w:right="142"/>
-        <w:rPr>
-          <w:rFonts w:ascii="Times New Roman" w:eastAsia="Times New Roman" w:hAnsi="Times New Roman" w:cs="Times New Roman"/>
-          <w:sz w:val="24"/>
-          <w:szCs w:val="24"/>
-        </w:rPr>
-      </w:pPr>
-      <w:r>
-        <w:rPr>
-          <w:rFonts w:ascii="Times New Roman" w:eastAsia="Times New Roman" w:hAnsi="Times New Roman" w:cs="Times New Roman"/>
-          <w:sz w:val="24"/>
-          <w:szCs w:val="24"/>
-        </w:rPr>
-        <w:t>float, double, long double</w:t>
-      </w:r>
+        <w:t>nt</w:t>
+      </w:r>
+      <w:proofErr w:type="spellEnd"/>
+      <w:proofErr w:type="gramEnd"/>
+      <w:r>
+        <w:rPr>
+          <w:rFonts w:ascii="Times New Roman" w:eastAsia="Times New Roman" w:hAnsi="Times New Roman" w:cs="Times New Roman"/>
+          <w:sz w:val="24"/>
+          <w:szCs w:val="24"/>
+        </w:rPr>
+        <w:t xml:space="preserve">, </w:t>
+      </w:r>
+      <w:proofErr w:type="spellStart"/>
+      <w:r>
+        <w:rPr>
+          <w:rFonts w:ascii="Times New Roman" w:eastAsia="Times New Roman" w:hAnsi="Times New Roman" w:cs="Times New Roman"/>
+          <w:sz w:val="24"/>
+          <w:szCs w:val="24"/>
+        </w:rPr>
+        <w:t>short</w:t>
+      </w:r>
+      <w:proofErr w:type="spellEnd"/>
+      <w:r>
+        <w:rPr>
+          <w:rFonts w:ascii="Times New Roman" w:eastAsia="Times New Roman" w:hAnsi="Times New Roman" w:cs="Times New Roman"/>
+          <w:sz w:val="24"/>
+          <w:szCs w:val="24"/>
+        </w:rPr>
+        <w:t xml:space="preserve">, </w:t>
+      </w:r>
+      <w:proofErr w:type="spellStart"/>
+      <w:r>
+        <w:rPr>
+          <w:rFonts w:ascii="Times New Roman" w:eastAsia="Times New Roman" w:hAnsi="Times New Roman" w:cs="Times New Roman"/>
+          <w:sz w:val="24"/>
+          <w:szCs w:val="24"/>
+        </w:rPr>
+        <w:t>long</w:t>
+      </w:r>
+      <w:proofErr w:type="spellEnd"/>
+      <w:r>
+        <w:rPr>
+          <w:rFonts w:ascii="Times New Roman" w:eastAsia="Times New Roman" w:hAnsi="Times New Roman" w:cs="Times New Roman"/>
+          <w:sz w:val="24"/>
+          <w:szCs w:val="24"/>
+        </w:rPr>
+        <w:t xml:space="preserve">, </w:t>
+      </w:r>
+      <w:proofErr w:type="spellStart"/>
+      <w:r>
+        <w:rPr>
+          <w:rFonts w:ascii="Times New Roman" w:eastAsia="Times New Roman" w:hAnsi="Times New Roman" w:cs="Times New Roman"/>
+          <w:sz w:val="24"/>
+          <w:szCs w:val="24"/>
+        </w:rPr>
+        <w:t>long</w:t>
+      </w:r>
+      <w:proofErr w:type="spellEnd"/>
+      <w:r>
+        <w:rPr>
+          <w:rFonts w:ascii="Times New Roman" w:eastAsia="Times New Roman" w:hAnsi="Times New Roman" w:cs="Times New Roman"/>
+          <w:sz w:val="24"/>
+          <w:szCs w:val="24"/>
+        </w:rPr>
+        <w:t xml:space="preserve"> </w:t>
+      </w:r>
+      <w:proofErr w:type="spellStart"/>
+      <w:r>
+        <w:rPr>
+          <w:rFonts w:ascii="Times New Roman" w:eastAsia="Times New Roman" w:hAnsi="Times New Roman" w:cs="Times New Roman"/>
+          <w:sz w:val="24"/>
+          <w:szCs w:val="24"/>
+        </w:rPr>
+        <w:t>long</w:t>
+      </w:r>
+      <w:proofErr w:type="spellEnd"/>
+    </w:p>
+    <w:p>
+      <w:pPr>
+        <w:ind w:right="142"/>
+        <w:rPr>
+          <w:rFonts w:ascii="Times New Roman" w:eastAsia="Times New Roman" w:hAnsi="Times New Roman" w:cs="Times New Roman"/>
+          <w:sz w:val="24"/>
+          <w:szCs w:val="24"/>
+        </w:rPr>
+      </w:pPr>
+      <w:r>
+        <w:rPr>
+          <w:rFonts w:ascii="Times New Roman" w:eastAsia="Times New Roman" w:hAnsi="Times New Roman" w:cs="Times New Roman"/>
+          <w:sz w:val="24"/>
+          <w:szCs w:val="24"/>
+        </w:rPr>
+        <w:t>3. Які типи даних оголошують змінні дійсного типу?</w:t>
+      </w:r>
+    </w:p>
+    <w:p>
+      <w:pPr>
+        <w:ind w:right="142"/>
+        <w:rPr>
+          <w:rFonts w:ascii="Times New Roman" w:eastAsia="Times New Roman" w:hAnsi="Times New Roman" w:cs="Times New Roman"/>
+          <w:sz w:val="24"/>
+          <w:szCs w:val="24"/>
+        </w:rPr>
+      </w:pPr>
+      <w:proofErr w:type="spellStart"/>
+      <w:r>
+        <w:rPr>
+          <w:rFonts w:ascii="Times New Roman" w:eastAsia="Times New Roman" w:hAnsi="Times New Roman" w:cs="Times New Roman"/>
+          <w:sz w:val="24"/>
+          <w:szCs w:val="24"/>
+        </w:rPr>
+        <w:t>float</w:t>
+      </w:r>
+      <w:proofErr w:type="spellEnd"/>
+      <w:r>
+        <w:rPr>
+          <w:rFonts w:ascii="Times New Roman" w:eastAsia="Times New Roman" w:hAnsi="Times New Roman" w:cs="Times New Roman"/>
+          <w:sz w:val="24"/>
+          <w:szCs w:val="24"/>
+        </w:rPr>
+        <w:t xml:space="preserve">, </w:t>
+      </w:r>
+      <w:proofErr w:type="spellStart"/>
+      <w:r>
+        <w:rPr>
+          <w:rFonts w:ascii="Times New Roman" w:eastAsia="Times New Roman" w:hAnsi="Times New Roman" w:cs="Times New Roman"/>
+          <w:sz w:val="24"/>
+          <w:szCs w:val="24"/>
+        </w:rPr>
+        <w:t>double</w:t>
+      </w:r>
+      <w:proofErr w:type="spellEnd"/>
+      <w:r>
+        <w:rPr>
+          <w:rFonts w:ascii="Times New Roman" w:eastAsia="Times New Roman" w:hAnsi="Times New Roman" w:cs="Times New Roman"/>
+          <w:sz w:val="24"/>
+          <w:szCs w:val="24"/>
+        </w:rPr>
+        <w:t xml:space="preserve">, </w:t>
+      </w:r>
+      <w:proofErr w:type="spellStart"/>
+      <w:r>
+        <w:rPr>
+          <w:rFonts w:ascii="Times New Roman" w:eastAsia="Times New Roman" w:hAnsi="Times New Roman" w:cs="Times New Roman"/>
+          <w:sz w:val="24"/>
+          <w:szCs w:val="24"/>
+        </w:rPr>
+        <w:t>long</w:t>
+      </w:r>
+      <w:proofErr w:type="spellEnd"/>
+      <w:r>
+        <w:rPr>
+          <w:rFonts w:ascii="Times New Roman" w:eastAsia="Times New Roman" w:hAnsi="Times New Roman" w:cs="Times New Roman"/>
+          <w:sz w:val="24"/>
+          <w:szCs w:val="24"/>
+        </w:rPr>
+        <w:t xml:space="preserve"> </w:t>
+      </w:r>
+      <w:proofErr w:type="spellStart"/>
+      <w:r>
+        <w:rPr>
+          <w:rFonts w:ascii="Times New Roman" w:eastAsia="Times New Roman" w:hAnsi="Times New Roman" w:cs="Times New Roman"/>
+          <w:sz w:val="24"/>
+          <w:szCs w:val="24"/>
+        </w:rPr>
+        <w:t>double</w:t>
+      </w:r>
+      <w:proofErr w:type="spellEnd"/>
+    </w:p>
+    <w:p>
+      <w:pPr>
+        <w:ind w:right="142"/>
+        <w:rPr>
+          <w:rFonts w:ascii="Times New Roman" w:eastAsia="Times New Roman" w:hAnsi="Times New Roman" w:cs="Times New Roman"/>
+          <w:sz w:val="24"/>
+          <w:szCs w:val="24"/>
+        </w:rPr>
+      </w:pPr>
+      <w:r>
+        <w:rPr>
+          <w:rFonts w:ascii="Times New Roman" w:eastAsia="Times New Roman" w:hAnsi="Times New Roman" w:cs="Times New Roman"/>
+          <w:b/>
+          <w:sz w:val="24"/>
+          <w:szCs w:val="24"/>
+        </w:rPr>
+        <w:lastRenderedPageBreak/>
+        <w:t>Блок-схема</w:t>
+      </w:r>
+      <w:r>
+        <w:rPr>
+          <w:rFonts w:ascii="Times New Roman" w:eastAsia="Times New Roman" w:hAnsi="Times New Roman" w:cs="Times New Roman"/>
+          <w:sz w:val="24"/>
+          <w:szCs w:val="24"/>
+        </w:rPr>
+        <w:br/>
+      </w:r>
+      <w:r>
+        <w:rPr>
+          <w:rFonts w:ascii="Times New Roman" w:eastAsia="Times New Roman" w:hAnsi="Times New Roman" w:cs="Times New Roman"/>
+          <w:sz w:val="24"/>
+          <w:szCs w:val="24"/>
+        </w:rPr>
+        <w:br/>
+      </w:r>
+      <w:r>
+        <w:rPr>
+          <w:noProof/>
+        </w:rPr>
+        <w:drawing>
+          <wp:inline distT="0" distB="0" distL="0" distR="0" wp14:anchorId="3C1C77C2" wp14:editId="4B8EDC5E">
+            <wp:extent cx="4067175" cy="5674728"/>
+            <wp:effectExtent l="0" t="0" r="0" b="2540"/>
+            <wp:docPr id="3" name="Рисунок 3"/>
+            <wp:cNvGraphicFramePr>
+              <a:graphicFrameLocks xmlns:a="http://schemas.openxmlformats.org/drawingml/2006/main" noChangeAspect="1"/>
+            </wp:cNvGraphicFramePr>
+            <a:graphic xmlns:a="http://schemas.openxmlformats.org/drawingml/2006/main">
+              <a:graphicData uri="http://schemas.openxmlformats.org/drawingml/2006/picture">
+                <pic:pic xmlns:pic="http://schemas.openxmlformats.org/drawingml/2006/picture">
+                  <pic:nvPicPr>
+                    <pic:cNvPr id="1" name=""/>
+                    <pic:cNvPicPr/>
+                  </pic:nvPicPr>
+                  <pic:blipFill>
+                    <a:blip r:embed="rId9"/>
+                    <a:stretch>
+                      <a:fillRect/>
+                    </a:stretch>
+                  </pic:blipFill>
+                  <pic:spPr>
+                    <a:xfrm>
+                      <a:off x="0" y="0"/>
+                      <a:ext cx="4087133" cy="5702574"/>
+                    </a:xfrm>
+                    <a:prstGeom prst="rect">
+                      <a:avLst/>
+                    </a:prstGeom>
+                  </pic:spPr>
+                </pic:pic>
+              </a:graphicData>
+            </a:graphic>
+          </wp:inline>
+        </w:drawing>
+      </w:r>
+      <w:bookmarkStart w:id="0" w:name="_GoBack"/>
+      <w:bookmarkEnd w:id="0"/>
     </w:p>
     <w:sectPr>
-      <w:headerReference w:type="even" r:id="rId9"/>
-      <w:headerReference w:type="default" r:id="rId10"/>
+      <w:headerReference w:type="even" r:id="rId10"/>
+      <w:headerReference w:type="default" r:id="rId11"/>
       <w:pgSz w:w="8929" w:h="11845"/>
       <w:pgMar w:top="1134" w:right="567" w:bottom="1134" w:left="1134" w:header="0" w:footer="6" w:gutter="0"/>
       <w:pgNumType w:start="1"/>
@@ -2223,7 +4418,7 @@
         <w:noProof/>
         <w:color w:val="000000"/>
       </w:rPr>
-      <w:t>4</w:t>
+      <w:t>6</w:t>
     </w:r>
     <w:r>
       <w:rPr>

</xml_diff>